<commit_message>
reflect devops work on resume
</commit_message>
<xml_diff>
--- a/RimazMohommed.docx
+++ b/RimazMohommed.docx
@@ -311,7 +311,13 @@
       </w:r>
       <w:proofErr w:type="spellEnd"/>
       <w:r>
-        <w:t>) as a Senior Developer in their Cloud and Custom Apps team, specializing in full-stack development and deploying web and mobile apps using .NET, Vue, React, Xamarin Forms, Azure Cloud technologies, and Azure DevOps.</w:t>
+        <w:t xml:space="preserve">) as a Senior Developer in their Cloud and Custom Apps team, specializing in full-stack development </w:t>
+      </w:r>
+      <w:r>
+        <w:t xml:space="preserve">and DevOps, </w:t>
+      </w:r>
+      <w:r>
+        <w:t>deploying web and mobile apps using .NET, Vue, React, Xamarin Forms, Azure Cloud technologies, and Azure DevOps.</w:t>
       </w:r>
     </w:p>
     <w:p/>
@@ -389,12 +395,20 @@
         </w:numPr>
         <w:spacing w:line="240" w:lineRule="auto"/>
       </w:pPr>
-      <w:r>
-        <w:t>Microsoft Certified: Azure Solutions Architect Expert (AZ-303</w:t>
-      </w:r>
-      <w:r>
-        <w:t xml:space="preserve"> &amp; AZ-304)</w:t>
-      </w:r>
+      <w:hyperlink r:id="rId9" w:history="1">
+        <w:r>
+          <w:rPr>
+            <w:rStyle w:val="Hyperlink"/>
+          </w:rPr>
+          <w:t>Microsoft Certified: Azure Solutions Architect Expert (AZ-303</w:t>
+        </w:r>
+        <w:r>
+          <w:rPr>
+            <w:rStyle w:val="Hyperlink"/>
+          </w:rPr>
+          <w:t xml:space="preserve"> &amp; AZ-304)</w:t>
+        </w:r>
+      </w:hyperlink>
     </w:p>
     <w:p>
       <w:pPr>
@@ -404,12 +418,20 @@
         </w:numPr>
         <w:spacing w:line="240" w:lineRule="auto"/>
       </w:pPr>
-      <w:r>
-        <w:t>Microsoft Certified: Azure DevOps Engineer Expert (AZ</w:t>
-      </w:r>
-      <w:r>
-        <w:t>-400)</w:t>
-      </w:r>
+      <w:hyperlink r:id="rId10" w:history="1">
+        <w:r>
+          <w:rPr>
+            <w:rStyle w:val="Hyperlink"/>
+          </w:rPr>
+          <w:t>Microsoft Certified: Azure DevOps Engineer Expert (AZ</w:t>
+        </w:r>
+        <w:r>
+          <w:rPr>
+            <w:rStyle w:val="Hyperlink"/>
+          </w:rPr>
+          <w:t>-400)</w:t>
+        </w:r>
+      </w:hyperlink>
     </w:p>
     <w:p>
       <w:pPr>
@@ -419,9 +441,14 @@
         </w:numPr>
         <w:spacing w:line="240" w:lineRule="auto"/>
       </w:pPr>
-      <w:r>
-        <w:t>Microsoft Certified: Azure Developer Associate (AZ-204)</w:t>
-      </w:r>
+      <w:hyperlink r:id="rId11" w:history="1">
+        <w:r>
+          <w:rPr>
+            <w:rStyle w:val="Hyperlink"/>
+          </w:rPr>
+          <w:t>Microsoft Certified: Azure Developer Associate (AZ-204)</w:t>
+        </w:r>
+      </w:hyperlink>
     </w:p>
     <w:p>
       <w:pPr>
@@ -431,12 +458,20 @@
         </w:numPr>
         <w:spacing w:line="240" w:lineRule="auto"/>
       </w:pPr>
-      <w:r>
-        <w:t xml:space="preserve">Microsoft Certified: Azure Security </w:t>
-      </w:r>
-      <w:r>
-        <w:t>Engineer (AZ-500)</w:t>
-      </w:r>
+      <w:hyperlink r:id="rId12" w:history="1">
+        <w:r>
+          <w:rPr>
+            <w:rStyle w:val="Hyperlink"/>
+          </w:rPr>
+          <w:t xml:space="preserve">Microsoft Certified: Azure Security </w:t>
+        </w:r>
+        <w:r>
+          <w:rPr>
+            <w:rStyle w:val="Hyperlink"/>
+          </w:rPr>
+          <w:t>Engineer (AZ-500)</w:t>
+        </w:r>
+      </w:hyperlink>
     </w:p>
     <w:p>
       <w:pPr>
@@ -446,8 +481,16 @@
         </w:numPr>
         <w:spacing w:line="240" w:lineRule="auto"/>
       </w:pPr>
-      <w:r>
-        <w:t xml:space="preserve">Microsoft Certified: Power Platform Fundamentals (PL-900) </w:t>
+      <w:hyperlink r:id="rId13" w:history="1">
+        <w:r>
+          <w:rPr>
+            <w:rStyle w:val="Hyperlink"/>
+          </w:rPr>
+          <w:t>Microsoft Certified: Power Platform Fundamentals (PL-900)</w:t>
+        </w:r>
+      </w:hyperlink>
+      <w:r>
+        <w:t xml:space="preserve"> </w:t>
       </w:r>
     </w:p>
     <w:p>
@@ -529,6 +572,18 @@
         <w:spacing w:line="240" w:lineRule="auto"/>
       </w:pPr>
       <w:r>
+        <w:t>.NET</w:t>
+      </w:r>
+    </w:p>
+    <w:p>
+      <w:pPr>
+        <w:numPr>
+          <w:ilvl w:val="0"/>
+          <w:numId w:val="6"/>
+        </w:numPr>
+        <w:spacing w:line="240" w:lineRule="auto"/>
+      </w:pPr>
+      <w:r>
         <w:t>JavaScript</w:t>
       </w:r>
       <w:r>
@@ -550,19 +605,13 @@
         <w:spacing w:line="240" w:lineRule="auto"/>
       </w:pPr>
       <w:r>
-        <w:t>.NET</w:t>
-      </w:r>
-    </w:p>
-    <w:p>
-      <w:pPr>
-        <w:numPr>
-          <w:ilvl w:val="0"/>
-          <w:numId w:val="6"/>
-        </w:numPr>
-        <w:spacing w:line="240" w:lineRule="auto"/>
-      </w:pPr>
-      <w:r>
-        <w:t xml:space="preserve">IAC using Terraform and ARM </w:t>
+        <w:t xml:space="preserve">IAC using Terraform and </w:t>
+      </w:r>
+      <w:r>
+        <w:t xml:space="preserve">Azure </w:t>
+      </w:r>
+      <w:r>
+        <w:t xml:space="preserve">ARM </w:t>
       </w:r>
       <w:proofErr w:type="gramStart"/>
       <w:r>
@@ -796,7 +845,7 @@
       <w:r>
         <w:t xml:space="preserve">LinkedIn: </w:t>
       </w:r>
-      <w:hyperlink r:id="rId9">
+      <w:hyperlink r:id="rId14">
         <w:r>
           <w:rPr>
             <w:color w:val="1155CC"/>
@@ -817,7 +866,7 @@
       <w:r>
         <w:t xml:space="preserve">GitHub: </w:t>
       </w:r>
-      <w:hyperlink r:id="rId10">
+      <w:hyperlink r:id="rId15">
         <w:r>
           <w:rPr>
             <w:color w:val="1155CC"/>
@@ -843,7 +892,7 @@
       <w:r>
         <w:t xml:space="preserve">: </w:t>
       </w:r>
-      <w:hyperlink r:id="rId11">
+      <w:hyperlink r:id="rId16">
         <w:r>
           <w:rPr>
             <w:color w:val="1155CC"/>
@@ -864,7 +913,7 @@
       <w:r>
         <w:t xml:space="preserve">Medium: </w:t>
       </w:r>
-      <w:hyperlink r:id="rId12">
+      <w:hyperlink r:id="rId17">
         <w:r>
           <w:rPr>
             <w:color w:val="1155CC"/>
@@ -987,6 +1036,23 @@
           <w:szCs w:val="24"/>
         </w:rPr>
       </w:pPr>
+    </w:p>
+    <w:p>
+      <w:pPr>
+        <w:rPr>
+          <w:b/>
+          <w:sz w:val="24"/>
+          <w:szCs w:val="24"/>
+        </w:rPr>
+      </w:pPr>
+      <w:r>
+        <w:rPr>
+          <w:b/>
+          <w:sz w:val="24"/>
+          <w:szCs w:val="24"/>
+        </w:rPr>
+        <w:t xml:space="preserve">Senior </w:t>
+      </w:r>
       <w:r>
         <w:rPr>
           <w:b/>
@@ -1040,6 +1106,21 @@
     </w:p>
     <w:p/>
     <w:p>
+      <w:r>
+        <w:t xml:space="preserve">Although my official title was Full-Stack Developer, my role involved a blend of </w:t>
+      </w:r>
+      <w:r>
+        <w:rPr>
+          <w:b/>
+          <w:bCs/>
+        </w:rPr>
+        <w:t>DevOps and Dev functions</w:t>
+      </w:r>
+      <w:r>
+        <w:t>, including setting up infrastructure and deployment pipelines. As described in the following sections, I seamlessly integrated development and operations workflows to optimize the end-to-end software development lifecycle.</w:t>
+      </w:r>
+    </w:p>
+    <w:p>
       <w:pPr>
         <w:numPr>
           <w:ilvl w:val="0"/>
@@ -1071,7 +1152,13 @@
         <w:rPr>
           <w:b/>
         </w:rPr>
-        <w:t>| April/2022 – Present</w:t>
+        <w:t xml:space="preserve">| April/2022 – </w:t>
+      </w:r>
+      <w:r>
+        <w:rPr>
+          <w:b/>
+        </w:rPr>
+        <w:t>Oct/2022</w:t>
       </w:r>
     </w:p>
     <w:p>
@@ -1241,13 +1328,7 @@
         <w:rPr>
           <w:b/>
         </w:rPr>
-        <w:t>-</w:t>
-      </w:r>
-      <w:r>
-        <w:rPr>
-          <w:b/>
-        </w:rPr>
-        <w:t xml:space="preserve"> Present</w:t>
+        <w:t>– Oct/2022</w:t>
       </w:r>
     </w:p>
     <w:p>
@@ -1313,13 +1394,19 @@
         <w:rPr>
           <w:b/>
         </w:rPr>
-        <w:t>-</w:t>
-      </w:r>
-      <w:r>
-        <w:rPr>
-          <w:b/>
-        </w:rPr>
-        <w:t xml:space="preserve"> Present</w:t>
+        <w:t xml:space="preserve">– </w:t>
+      </w:r>
+      <w:r>
+        <w:rPr>
+          <w:b/>
+        </w:rPr>
+        <w:t>Jul</w:t>
+      </w:r>
+      <w:r>
+        <w:rPr>
+          <w:b/>
+        </w:rPr>
+        <w:t>/2022</w:t>
       </w:r>
     </w:p>
     <w:p>
@@ -1362,12 +1449,24 @@
         <w:rPr>
           <w:bCs/>
         </w:rPr>
-        <w:t xml:space="preserve">. Update ARM templates </w:t>
+        <w:t xml:space="preserve">. </w:t>
       </w:r>
       <w:r>
         <w:rPr>
           <w:bCs/>
         </w:rPr>
+        <w:t>Set up the logic app infrastructure using</w:t>
+      </w:r>
+      <w:r>
+        <w:rPr>
+          <w:bCs/>
+        </w:rPr>
+        <w:t xml:space="preserve"> ARM templates </w:t>
+      </w:r>
+      <w:r>
+        <w:rPr>
+          <w:bCs/>
+        </w:rPr>
         <w:t>and made enhancements to their existing azure pipelines.</w:t>
       </w:r>
     </w:p>
@@ -1463,7 +1562,11 @@
         </w:numPr>
       </w:pPr>
       <w:r>
-        <w:t xml:space="preserve">Set-up a Companion app using .net core to handle integration with 3rd party services in cases such as passport photo quality assurance and liveness checking of users. The portal forms were implemented using Liquid, </w:t>
+        <w:t xml:space="preserve">Set-up a Companion app using .net core to handle integration with 3rd party services in cases such as passport photo quality assurance and liveness </w:t>
+      </w:r>
+      <w:r>
+        <w:lastRenderedPageBreak/>
+        <w:t xml:space="preserve">checking of users. The portal forms were implemented using Liquid, </w:t>
       </w:r>
       <w:proofErr w:type="spellStart"/>
       <w:r>
@@ -1525,7 +1628,16 @@
         <w:t xml:space="preserve">test </w:t>
       </w:r>
       <w:r>
-        <w:t xml:space="preserve">environments and </w:t>
+        <w:t>environments</w:t>
+      </w:r>
+      <w:r>
+        <w:t>, improving DIA’s cloud infrastructure and</w:t>
+      </w:r>
+      <w:r>
+        <w:t xml:space="preserve"> </w:t>
+      </w:r>
+      <w:r>
+        <w:t xml:space="preserve">providing </w:t>
       </w:r>
       <w:r>
         <w:t xml:space="preserve">support for </w:t>
@@ -1533,23 +1645,439 @@
       <w:r>
         <w:t>critical production issues</w:t>
       </w:r>
-    </w:p>
-    <w:p>
-      <w:pPr>
-        <w:numPr>
-          <w:ilvl w:val="0"/>
-          <w:numId w:val="1"/>
-        </w:numPr>
-        <w:rPr>
-          <w:b/>
-        </w:rPr>
-      </w:pPr>
-      <w:r>
-        <w:rPr>
-          <w:b/>
+      <w:r>
+        <w:t>.</w:t>
+      </w:r>
+    </w:p>
+    <w:p>
+      <w:pPr>
+        <w:numPr>
+          <w:ilvl w:val="0"/>
+          <w:numId w:val="1"/>
+        </w:numPr>
+        <w:rPr>
+          <w:b/>
+        </w:rPr>
+      </w:pPr>
+      <w:r>
+        <w:rPr>
+          <w:b/>
+        </w:rPr>
+        <w:t>Microsoft Ignite | Jul/2020 - Aug/2020</w:t>
+      </w:r>
+    </w:p>
+    <w:p>
+      <w:pPr>
+        <w:numPr>
+          <w:ilvl w:val="1"/>
+          <w:numId w:val="1"/>
+        </w:numPr>
+      </w:pPr>
+      <w:r>
+        <w:t>Implemented the integration for Indexing event attendee information using Azure Cognitive Search.</w:t>
+      </w:r>
+    </w:p>
+    <w:p>
+      <w:pPr>
+        <w:numPr>
+          <w:ilvl w:val="1"/>
+          <w:numId w:val="1"/>
+        </w:numPr>
+      </w:pPr>
+      <w:r>
+        <w:t>Azure functions, Cosmos DB, storage queues &amp; service bus topics/subscriptions used in the architecture.</w:t>
+      </w:r>
+    </w:p>
+    <w:p>
+      <w:pPr>
+        <w:numPr>
+          <w:ilvl w:val="1"/>
+          <w:numId w:val="1"/>
+        </w:numPr>
+      </w:pPr>
+      <w:r>
+        <w:t>Implemented a durable function orchestration to reindex all attendees from Cosmos if required.</w:t>
+      </w:r>
+    </w:p>
+    <w:p>
+      <w:pPr>
+        <w:numPr>
+          <w:ilvl w:val="1"/>
+          <w:numId w:val="1"/>
+        </w:numPr>
+      </w:pPr>
+      <w:r>
+        <w:t>PowerShell scripts &amp; ARM templates for the deployments of azure infrastructure.</w:t>
+      </w:r>
+    </w:p>
+    <w:p>
+      <w:pPr>
+        <w:numPr>
+          <w:ilvl w:val="0"/>
+          <w:numId w:val="1"/>
+        </w:numPr>
+        <w:rPr>
+          <w:b/>
+        </w:rPr>
+      </w:pPr>
+      <w:r>
+        <w:rPr>
+          <w:b/>
+        </w:rPr>
+        <w:t>Auckland System Management NZTA | Jun/2020 - Jul/2020</w:t>
+      </w:r>
+    </w:p>
+    <w:p>
+      <w:pPr>
+        <w:numPr>
+          <w:ilvl w:val="1"/>
+          <w:numId w:val="1"/>
+        </w:numPr>
+      </w:pPr>
+      <w:r>
+        <w:t>Android and UWP mobile apps implemented using Xamarin Forms.</w:t>
+      </w:r>
+    </w:p>
+    <w:p>
+      <w:pPr>
+        <w:numPr>
+          <w:ilvl w:val="1"/>
+          <w:numId w:val="1"/>
+        </w:numPr>
+      </w:pPr>
+      <w:r>
+        <w:t>App listens for voice commands and extracts text using LUIS &amp; updates map locations.</w:t>
+      </w:r>
+    </w:p>
+    <w:p>
+      <w:pPr>
+        <w:numPr>
+          <w:ilvl w:val="1"/>
+          <w:numId w:val="1"/>
+        </w:numPr>
+      </w:pPr>
+      <w:r>
+        <w:t>Stores voice recordings in Azure storage with playback functionality.</w:t>
+      </w:r>
+    </w:p>
+    <w:p>
+      <w:pPr>
+        <w:numPr>
+          <w:ilvl w:val="1"/>
+          <w:numId w:val="1"/>
+        </w:numPr>
+      </w:pPr>
+      <w:r>
+        <w:t>This app helps NZTA personnel when they drive around the highway and record any issues with the roads. User doesn’t need to use the phone since all commands are voice activated.</w:t>
+      </w:r>
+    </w:p>
+    <w:p>
+      <w:pPr>
+        <w:numPr>
+          <w:ilvl w:val="1"/>
+          <w:numId w:val="1"/>
+        </w:numPr>
+      </w:pPr>
+      <w:r>
+        <w:t>Created the build/release pipelines &amp; distribution via MS App Center.</w:t>
+      </w:r>
+    </w:p>
+    <w:p>
+      <w:pPr>
+        <w:numPr>
+          <w:ilvl w:val="0"/>
+          <w:numId w:val="1"/>
+        </w:numPr>
+        <w:rPr>
+          <w:b/>
+        </w:rPr>
+      </w:pPr>
+      <w:r>
+        <w:rPr>
+          <w:b/>
+        </w:rPr>
+        <w:t>Department of Internal Affairs | Feb/2020 - May/2020</w:t>
+      </w:r>
+    </w:p>
+    <w:p>
+      <w:pPr>
+        <w:numPr>
+          <w:ilvl w:val="1"/>
+          <w:numId w:val="1"/>
+        </w:numPr>
+      </w:pPr>
+      <w:r>
+        <w:t>Revamp DIA’s online website that’s built using the D365 portal.</w:t>
+      </w:r>
+    </w:p>
+    <w:p>
+      <w:pPr>
+        <w:numPr>
+          <w:ilvl w:val="1"/>
+          <w:numId w:val="1"/>
+        </w:numPr>
+      </w:pPr>
+      <w:r>
+        <w:t xml:space="preserve">Used liquid templating, </w:t>
+      </w:r>
+      <w:r>
+        <w:t>jQuery</w:t>
+      </w:r>
+      <w:r>
+        <w:t>,</w:t>
+      </w:r>
+      <w:r>
+        <w:t xml:space="preserve"> Vue</w:t>
+      </w:r>
+      <w:r>
+        <w:t xml:space="preserve"> and bootstrap CSS.</w:t>
+      </w:r>
+    </w:p>
+    <w:p>
+      <w:pPr>
+        <w:numPr>
+          <w:ilvl w:val="0"/>
+          <w:numId w:val="1"/>
+        </w:numPr>
+        <w:rPr>
+          <w:b/>
+        </w:rPr>
+      </w:pPr>
+      <w:proofErr w:type="spellStart"/>
+      <w:r>
+        <w:rPr>
+          <w:b/>
+        </w:rPr>
+        <w:t>FirstGas</w:t>
+      </w:r>
+      <w:proofErr w:type="spellEnd"/>
+      <w:r>
+        <w:rPr>
+          <w:b/>
+        </w:rPr>
+        <w:t xml:space="preserve"> | Jun/2019 - Feb/2020</w:t>
+      </w:r>
+    </w:p>
+    <w:p>
+      <w:pPr>
+        <w:numPr>
+          <w:ilvl w:val="1"/>
+          <w:numId w:val="1"/>
+        </w:numPr>
+      </w:pPr>
+      <w:r>
+        <w:t>Built a comprehensive REST API using .NET Core &amp; Dapper.</w:t>
+      </w:r>
+    </w:p>
+    <w:p>
+      <w:pPr>
+        <w:numPr>
+          <w:ilvl w:val="1"/>
+          <w:numId w:val="1"/>
+        </w:numPr>
+      </w:pPr>
+      <w:r>
+        <w:t>Integration tests were run in Azure pipelines using Newman.</w:t>
+      </w:r>
+    </w:p>
+    <w:p>
+      <w:pPr>
+        <w:numPr>
+          <w:ilvl w:val="1"/>
+          <w:numId w:val="1"/>
+        </w:numPr>
+      </w:pPr>
+      <w:r>
+        <w:t xml:space="preserve">Performance testing written using </w:t>
+      </w:r>
+      <w:proofErr w:type="spellStart"/>
+      <w:r>
+        <w:t>Jmeter</w:t>
+      </w:r>
+      <w:proofErr w:type="spellEnd"/>
+      <w:r>
+        <w:t>.</w:t>
+      </w:r>
+    </w:p>
+    <w:p>
+      <w:pPr>
+        <w:numPr>
+          <w:ilvl w:val="1"/>
+          <w:numId w:val="1"/>
+        </w:numPr>
+      </w:pPr>
+      <w:r>
+        <w:t>Azure Logic apps to read/write data from/to third party vendors.</w:t>
+      </w:r>
+    </w:p>
+    <w:p>
+      <w:pPr>
+        <w:numPr>
+          <w:ilvl w:val="0"/>
+          <w:numId w:val="1"/>
+        </w:numPr>
+        <w:rPr>
+          <w:b/>
+        </w:rPr>
+      </w:pPr>
+      <w:r>
+        <w:rPr>
+          <w:b/>
+        </w:rPr>
+        <w:t>Fire and Emergency NZ | Feb/2019 - May/2019</w:t>
+      </w:r>
+    </w:p>
+    <w:p>
+      <w:pPr>
+        <w:numPr>
+          <w:ilvl w:val="1"/>
+          <w:numId w:val="1"/>
+        </w:numPr>
+      </w:pPr>
+      <w:r>
+        <w:t>Implemented an interactive web simulator to visualize volunteer responses to brigades during an incident.</w:t>
+      </w:r>
+    </w:p>
+    <w:p>
+      <w:pPr>
+        <w:numPr>
+          <w:ilvl w:val="1"/>
+          <w:numId w:val="1"/>
+        </w:numPr>
+      </w:pPr>
+      <w:r>
+        <w:t xml:space="preserve">This simulator was used to test the main FENZ AMS software developed by </w:t>
+      </w:r>
+      <w:proofErr w:type="spellStart"/>
+      <w:r>
+        <w:t>Intergen</w:t>
+      </w:r>
+      <w:proofErr w:type="spellEnd"/>
+      <w:r>
+        <w:t>.</w:t>
+      </w:r>
+    </w:p>
+    <w:p>
+      <w:pPr>
+        <w:numPr>
+          <w:ilvl w:val="1"/>
+          <w:numId w:val="1"/>
+        </w:numPr>
+      </w:pPr>
+      <w:r>
+        <w:t xml:space="preserve">Implemented using </w:t>
+      </w:r>
+      <w:proofErr w:type="spellStart"/>
+      <w:r>
+        <w:t>javascript</w:t>
+      </w:r>
+      <w:proofErr w:type="spellEnd"/>
+      <w:r>
+        <w:t xml:space="preserve"> &amp; Create JS</w:t>
+      </w:r>
+    </w:p>
+    <w:p/>
+    <w:p>
+      <w:pPr>
+        <w:rPr>
+          <w:b/>
+          <w:sz w:val="24"/>
+          <w:szCs w:val="24"/>
+        </w:rPr>
+      </w:pPr>
+      <w:r>
+        <w:rPr>
+          <w:b/>
+          <w:sz w:val="24"/>
+          <w:szCs w:val="24"/>
+        </w:rPr>
+        <w:br w:type="page"/>
+      </w:r>
+    </w:p>
+    <w:p>
+      <w:pPr>
+        <w:rPr>
+          <w:b/>
+          <w:sz w:val="24"/>
+          <w:szCs w:val="24"/>
+        </w:rPr>
+      </w:pPr>
+      <w:r>
+        <w:rPr>
+          <w:b/>
+          <w:sz w:val="24"/>
+          <w:szCs w:val="24"/>
         </w:rPr>
         <w:lastRenderedPageBreak/>
-        <w:t>Microsoft Ignite | Jul/2020 - Aug/2020</w:t>
+        <w:t xml:space="preserve">Associate Technical Lead | </w:t>
+      </w:r>
+      <w:proofErr w:type="spellStart"/>
+      <w:r>
+        <w:rPr>
+          <w:b/>
+          <w:sz w:val="24"/>
+          <w:szCs w:val="24"/>
+        </w:rPr>
+        <w:t>OrangeHRM</w:t>
+      </w:r>
+      <w:proofErr w:type="spellEnd"/>
+      <w:r>
+        <w:rPr>
+          <w:b/>
+          <w:sz w:val="24"/>
+          <w:szCs w:val="24"/>
+        </w:rPr>
+        <w:t xml:space="preserve"> | Jan/2018 - Jan/2019</w:t>
+      </w:r>
+    </w:p>
+    <w:p>
+      <w:pPr>
+        <w:rPr>
+          <w:b/>
+        </w:rPr>
+      </w:pPr>
+    </w:p>
+    <w:p>
+      <w:pPr>
+        <w:numPr>
+          <w:ilvl w:val="0"/>
+          <w:numId w:val="1"/>
+        </w:numPr>
+        <w:rPr>
+          <w:b/>
+        </w:rPr>
+      </w:pPr>
+      <w:r>
+        <w:rPr>
+          <w:b/>
+        </w:rPr>
+        <w:t xml:space="preserve">Technical Lead in the </w:t>
+      </w:r>
+      <w:proofErr w:type="spellStart"/>
+      <w:r>
+        <w:rPr>
+          <w:b/>
+        </w:rPr>
+        <w:t>OrangeHRM</w:t>
+      </w:r>
+      <w:proofErr w:type="spellEnd"/>
+      <w:r>
+        <w:rPr>
+          <w:b/>
+        </w:rPr>
+        <w:t xml:space="preserve"> </w:t>
+      </w:r>
+      <w:r>
+        <w:rPr>
+          <w:b/>
+        </w:rPr>
+        <w:t>Open-Source</w:t>
+      </w:r>
+      <w:r>
+        <w:rPr>
+          <w:b/>
+        </w:rPr>
+        <w:t xml:space="preserve"> Team. </w:t>
       </w:r>
     </w:p>
     <w:p>
@@ -1560,7 +2088,7 @@
         </w:numPr>
       </w:pPr>
       <w:r>
-        <w:t>Implemented the integration for Indexing event attendee information using Azure Cognitive Search.</w:t>
+        <w:t>Spearheaded the implementation &amp; design to make the product GDPR compliant for our European clients.</w:t>
       </w:r>
     </w:p>
     <w:p>
@@ -1571,7 +2099,7 @@
         </w:numPr>
       </w:pPr>
       <w:r>
-        <w:t>Azure functions, Cosmos DB, storage queues &amp; service bus topics/subscriptions used in the architecture.</w:t>
+        <w:t>Integrated the Time module with Toggl to provide a seamless user experience for our clients who use Toggl for time tracking.</w:t>
       </w:r>
     </w:p>
     <w:p>
@@ -1582,7 +2110,7 @@
         </w:numPr>
       </w:pPr>
       <w:r>
-        <w:t>Implemented a durable function orchestration to reindex all attendees from Cosmos if required.</w:t>
+        <w:t>Improved product security emphatically against numerous vulnerabilities.</w:t>
       </w:r>
     </w:p>
     <w:p>
@@ -1593,24 +2121,38 @@
         </w:numPr>
       </w:pPr>
       <w:r>
-        <w:t>PowerShell scripts &amp; ARM templates for the deployments of azure infrastructure.</w:t>
-      </w:r>
-    </w:p>
-    <w:p>
-      <w:pPr>
-        <w:numPr>
-          <w:ilvl w:val="0"/>
-          <w:numId w:val="1"/>
-        </w:numPr>
-        <w:rPr>
-          <w:b/>
-        </w:rPr>
-      </w:pPr>
-      <w:r>
-        <w:rPr>
-          <w:b/>
-        </w:rPr>
-        <w:t>Auckland System Management NZTA | Jun/2020 - Jul/2020</w:t>
+        <w:t>Standardized the development process for Open Source with GIT.</w:t>
+      </w:r>
+    </w:p>
+    <w:p>
+      <w:pPr>
+        <w:numPr>
+          <w:ilvl w:val="0"/>
+          <w:numId w:val="1"/>
+        </w:numPr>
+        <w:rPr>
+          <w:b/>
+        </w:rPr>
+      </w:pPr>
+      <w:r>
+        <w:rPr>
+          <w:b/>
+        </w:rPr>
+        <w:t xml:space="preserve">Technical Lead in the </w:t>
+      </w:r>
+      <w:proofErr w:type="spellStart"/>
+      <w:r>
+        <w:rPr>
+          <w:b/>
+        </w:rPr>
+        <w:t>OrangeHRM</w:t>
+      </w:r>
+      <w:proofErr w:type="spellEnd"/>
+      <w:r>
+        <w:rPr>
+          <w:b/>
+        </w:rPr>
+        <w:t xml:space="preserve"> Value Added Services Team</w:t>
       </w:r>
     </w:p>
     <w:p>
@@ -1621,417 +2163,6 @@
         </w:numPr>
       </w:pPr>
       <w:r>
-        <w:t>Android and UWP mobile apps implemented using Xamarin Forms.</w:t>
-      </w:r>
-    </w:p>
-    <w:p>
-      <w:pPr>
-        <w:numPr>
-          <w:ilvl w:val="1"/>
-          <w:numId w:val="1"/>
-        </w:numPr>
-      </w:pPr>
-      <w:r>
-        <w:t>App listens for voice commands and extracts text using LUIS &amp; updates map locations.</w:t>
-      </w:r>
-    </w:p>
-    <w:p>
-      <w:pPr>
-        <w:numPr>
-          <w:ilvl w:val="1"/>
-          <w:numId w:val="1"/>
-        </w:numPr>
-      </w:pPr>
-      <w:r>
-        <w:t>Stores voice recordings in Azure storage with playback functionality.</w:t>
-      </w:r>
-    </w:p>
-    <w:p>
-      <w:pPr>
-        <w:numPr>
-          <w:ilvl w:val="1"/>
-          <w:numId w:val="1"/>
-        </w:numPr>
-      </w:pPr>
-      <w:r>
-        <w:t>This app helps NZTA personnel when they drive around the highway and record any issues with the roads. User doesn’t need to use the phone since all commands are voice activated.</w:t>
-      </w:r>
-    </w:p>
-    <w:p>
-      <w:pPr>
-        <w:numPr>
-          <w:ilvl w:val="1"/>
-          <w:numId w:val="1"/>
-        </w:numPr>
-      </w:pPr>
-      <w:r>
-        <w:t>Created the build/release pipelines &amp; distribution via MS App Center.</w:t>
-      </w:r>
-    </w:p>
-    <w:p>
-      <w:pPr>
-        <w:numPr>
-          <w:ilvl w:val="0"/>
-          <w:numId w:val="1"/>
-        </w:numPr>
-        <w:rPr>
-          <w:b/>
-        </w:rPr>
-      </w:pPr>
-      <w:r>
-        <w:rPr>
-          <w:b/>
-        </w:rPr>
-        <w:t>Department of Internal Affairs | Feb/2020 - May/2020</w:t>
-      </w:r>
-    </w:p>
-    <w:p>
-      <w:pPr>
-        <w:numPr>
-          <w:ilvl w:val="1"/>
-          <w:numId w:val="1"/>
-        </w:numPr>
-      </w:pPr>
-      <w:r>
-        <w:t>Revamp DIA’s online website that’s built using the D365 portal.</w:t>
-      </w:r>
-    </w:p>
-    <w:p>
-      <w:pPr>
-        <w:numPr>
-          <w:ilvl w:val="1"/>
-          <w:numId w:val="1"/>
-        </w:numPr>
-      </w:pPr>
-      <w:r>
-        <w:t xml:space="preserve">Used liquid templating, </w:t>
-      </w:r>
-      <w:r>
-        <w:t>jQuery</w:t>
-      </w:r>
-      <w:r>
-        <w:t>,</w:t>
-      </w:r>
-      <w:r>
-        <w:t xml:space="preserve"> Vue</w:t>
-      </w:r>
-      <w:r>
-        <w:t xml:space="preserve"> and bootstrap CSS.</w:t>
-      </w:r>
-    </w:p>
-    <w:p>
-      <w:pPr>
-        <w:numPr>
-          <w:ilvl w:val="0"/>
-          <w:numId w:val="1"/>
-        </w:numPr>
-        <w:rPr>
-          <w:b/>
-        </w:rPr>
-      </w:pPr>
-      <w:proofErr w:type="spellStart"/>
-      <w:r>
-        <w:rPr>
-          <w:b/>
-        </w:rPr>
-        <w:t>FirstGas</w:t>
-      </w:r>
-      <w:proofErr w:type="spellEnd"/>
-      <w:r>
-        <w:rPr>
-          <w:b/>
-        </w:rPr>
-        <w:t xml:space="preserve"> | Jun/2019 - Feb/2020</w:t>
-      </w:r>
-    </w:p>
-    <w:p>
-      <w:pPr>
-        <w:numPr>
-          <w:ilvl w:val="1"/>
-          <w:numId w:val="1"/>
-        </w:numPr>
-      </w:pPr>
-      <w:r>
-        <w:t>Built a comprehensive REST API using .NET Core &amp; Dapper.</w:t>
-      </w:r>
-    </w:p>
-    <w:p>
-      <w:pPr>
-        <w:numPr>
-          <w:ilvl w:val="1"/>
-          <w:numId w:val="1"/>
-        </w:numPr>
-      </w:pPr>
-      <w:r>
-        <w:t>Integration tests were run in Azure pipelines using Newman.</w:t>
-      </w:r>
-    </w:p>
-    <w:p>
-      <w:pPr>
-        <w:numPr>
-          <w:ilvl w:val="1"/>
-          <w:numId w:val="1"/>
-        </w:numPr>
-      </w:pPr>
-      <w:r>
-        <w:t xml:space="preserve">Performance testing written using </w:t>
-      </w:r>
-      <w:proofErr w:type="spellStart"/>
-      <w:r>
-        <w:t>Jmeter</w:t>
-      </w:r>
-      <w:proofErr w:type="spellEnd"/>
-      <w:r>
-        <w:t>.</w:t>
-      </w:r>
-    </w:p>
-    <w:p>
-      <w:pPr>
-        <w:numPr>
-          <w:ilvl w:val="1"/>
-          <w:numId w:val="1"/>
-        </w:numPr>
-      </w:pPr>
-      <w:r>
-        <w:t>Azure Logic apps to read/write data from/to third party vendors.</w:t>
-      </w:r>
-    </w:p>
-    <w:p>
-      <w:pPr>
-        <w:numPr>
-          <w:ilvl w:val="0"/>
-          <w:numId w:val="1"/>
-        </w:numPr>
-        <w:rPr>
-          <w:b/>
-        </w:rPr>
-      </w:pPr>
-      <w:r>
-        <w:rPr>
-          <w:b/>
-        </w:rPr>
-        <w:t>Fire and Emergency NZ | Feb/2019 - May/2019</w:t>
-      </w:r>
-    </w:p>
-    <w:p>
-      <w:pPr>
-        <w:numPr>
-          <w:ilvl w:val="1"/>
-          <w:numId w:val="1"/>
-        </w:numPr>
-      </w:pPr>
-      <w:r>
-        <w:t>Implemented an interactive web simulator to visualize volunteer responses to brigades during an incident.</w:t>
-      </w:r>
-    </w:p>
-    <w:p>
-      <w:pPr>
-        <w:numPr>
-          <w:ilvl w:val="1"/>
-          <w:numId w:val="1"/>
-        </w:numPr>
-      </w:pPr>
-      <w:r>
-        <w:t xml:space="preserve">This simulator was used to test the main FENZ AMS software developed by </w:t>
-      </w:r>
-      <w:proofErr w:type="spellStart"/>
-      <w:r>
-        <w:t>Intergen</w:t>
-      </w:r>
-      <w:proofErr w:type="spellEnd"/>
-      <w:r>
-        <w:t>.</w:t>
-      </w:r>
-    </w:p>
-    <w:p>
-      <w:pPr>
-        <w:numPr>
-          <w:ilvl w:val="1"/>
-          <w:numId w:val="1"/>
-        </w:numPr>
-      </w:pPr>
-      <w:r>
-        <w:t xml:space="preserve">Implemented using </w:t>
-      </w:r>
-      <w:proofErr w:type="spellStart"/>
-      <w:r>
-        <w:t>javascript</w:t>
-      </w:r>
-      <w:proofErr w:type="spellEnd"/>
-      <w:r>
-        <w:t xml:space="preserve"> &amp; Create JS</w:t>
-      </w:r>
-    </w:p>
-    <w:p/>
-    <w:p>
-      <w:pPr>
-        <w:rPr>
-          <w:b/>
-          <w:sz w:val="24"/>
-          <w:szCs w:val="24"/>
-        </w:rPr>
-      </w:pPr>
-      <w:r>
-        <w:rPr>
-          <w:b/>
-          <w:sz w:val="24"/>
-          <w:szCs w:val="24"/>
-        </w:rPr>
-        <w:t xml:space="preserve">Associate Technical Lead | </w:t>
-      </w:r>
-      <w:proofErr w:type="spellStart"/>
-      <w:r>
-        <w:rPr>
-          <w:b/>
-          <w:sz w:val="24"/>
-          <w:szCs w:val="24"/>
-        </w:rPr>
-        <w:t>OrangeHRM</w:t>
-      </w:r>
-      <w:proofErr w:type="spellEnd"/>
-      <w:r>
-        <w:rPr>
-          <w:b/>
-          <w:sz w:val="24"/>
-          <w:szCs w:val="24"/>
-        </w:rPr>
-        <w:t xml:space="preserve"> | Jan/2018 - Jan/2019</w:t>
-      </w:r>
-    </w:p>
-    <w:p>
-      <w:pPr>
-        <w:rPr>
-          <w:b/>
-        </w:rPr>
-      </w:pPr>
-    </w:p>
-    <w:p>
-      <w:pPr>
-        <w:numPr>
-          <w:ilvl w:val="0"/>
-          <w:numId w:val="1"/>
-        </w:numPr>
-        <w:rPr>
-          <w:b/>
-        </w:rPr>
-      </w:pPr>
-      <w:r>
-        <w:rPr>
-          <w:b/>
-        </w:rPr>
-        <w:t xml:space="preserve">Technical Lead in the </w:t>
-      </w:r>
-      <w:proofErr w:type="spellStart"/>
-      <w:r>
-        <w:rPr>
-          <w:b/>
-        </w:rPr>
-        <w:t>OrangeHRM</w:t>
-      </w:r>
-      <w:proofErr w:type="spellEnd"/>
-      <w:r>
-        <w:rPr>
-          <w:b/>
-        </w:rPr>
-        <w:t xml:space="preserve"> </w:t>
-      </w:r>
-      <w:r>
-        <w:rPr>
-          <w:b/>
-        </w:rPr>
-        <w:t>Open-Source</w:t>
-      </w:r>
-      <w:r>
-        <w:rPr>
-          <w:b/>
-        </w:rPr>
-        <w:t xml:space="preserve"> Team. </w:t>
-      </w:r>
-    </w:p>
-    <w:p>
-      <w:pPr>
-        <w:numPr>
-          <w:ilvl w:val="1"/>
-          <w:numId w:val="1"/>
-        </w:numPr>
-      </w:pPr>
-      <w:r>
-        <w:t>Spearheaded the implementation &amp; design to make the product GDPR compliant for our European clients.</w:t>
-      </w:r>
-    </w:p>
-    <w:p>
-      <w:pPr>
-        <w:numPr>
-          <w:ilvl w:val="1"/>
-          <w:numId w:val="1"/>
-        </w:numPr>
-      </w:pPr>
-      <w:r>
-        <w:t>Integrated the Time module with Toggl to provide a seamless user experience for our clients who use Toggl for time tracking.</w:t>
-      </w:r>
-    </w:p>
-    <w:p>
-      <w:pPr>
-        <w:numPr>
-          <w:ilvl w:val="1"/>
-          <w:numId w:val="1"/>
-        </w:numPr>
-      </w:pPr>
-      <w:r>
-        <w:t>Improved product security emphatically against numerous vulnerabilities.</w:t>
-      </w:r>
-    </w:p>
-    <w:p>
-      <w:pPr>
-        <w:numPr>
-          <w:ilvl w:val="1"/>
-          <w:numId w:val="1"/>
-        </w:numPr>
-      </w:pPr>
-      <w:r>
-        <w:t>Standardized the development process for Open Source with GIT.</w:t>
-      </w:r>
-    </w:p>
-    <w:p>
-      <w:pPr>
-        <w:numPr>
-          <w:ilvl w:val="0"/>
-          <w:numId w:val="1"/>
-        </w:numPr>
-        <w:rPr>
-          <w:b/>
-        </w:rPr>
-      </w:pPr>
-      <w:r>
-        <w:rPr>
-          <w:b/>
-        </w:rPr>
-        <w:t xml:space="preserve">Technical Lead in the </w:t>
-      </w:r>
-      <w:proofErr w:type="spellStart"/>
-      <w:r>
-        <w:rPr>
-          <w:b/>
-        </w:rPr>
-        <w:t>OrangeHRM</w:t>
-      </w:r>
-      <w:proofErr w:type="spellEnd"/>
-      <w:r>
-        <w:rPr>
-          <w:b/>
-        </w:rPr>
-        <w:t xml:space="preserve"> Value Added Services Team</w:t>
-      </w:r>
-    </w:p>
-    <w:p>
-      <w:pPr>
-        <w:numPr>
-          <w:ilvl w:val="1"/>
-          <w:numId w:val="1"/>
-        </w:numPr>
-      </w:pPr>
-      <w:r>
-        <w:lastRenderedPageBreak/>
         <w:t>A relatively new team under my guidance that implemented plugins on our Enterprise Application.</w:t>
       </w:r>
     </w:p>
@@ -2298,6 +2429,24 @@
           <w:sz w:val="24"/>
           <w:szCs w:val="24"/>
         </w:rPr>
+        <w:br w:type="page"/>
+      </w:r>
+    </w:p>
+    <w:p>
+      <w:pPr>
+        <w:rPr>
+          <w:b/>
+          <w:sz w:val="24"/>
+          <w:szCs w:val="24"/>
+        </w:rPr>
+      </w:pPr>
+      <w:r>
+        <w:rPr>
+          <w:b/>
+          <w:sz w:val="24"/>
+          <w:szCs w:val="24"/>
+        </w:rPr>
+        <w:lastRenderedPageBreak/>
         <w:t xml:space="preserve">Software Engineer | </w:t>
       </w:r>
       <w:proofErr w:type="spellStart"/>
@@ -2447,7 +2596,6 @@
           <w:sz w:val="24"/>
           <w:szCs w:val="24"/>
         </w:rPr>
-        <w:lastRenderedPageBreak/>
         <w:t xml:space="preserve">Associate Software Engineer | </w:t>
       </w:r>
       <w:proofErr w:type="spellStart"/>
@@ -2796,100 +2944,11 @@
         <w:t xml:space="preserve"> International (2006/08). </w:t>
       </w:r>
     </w:p>
-    <w:p>
-      <w:pPr>
-        <w:spacing w:line="240" w:lineRule="auto"/>
-      </w:pPr>
-    </w:p>
-    <w:p>
-      <w:pPr>
-        <w:spacing w:line="240" w:lineRule="auto"/>
-      </w:pPr>
-    </w:p>
-    <w:p>
-      <w:pPr>
-        <w:pStyle w:val="Heading1"/>
-        <w:spacing w:line="240" w:lineRule="auto"/>
-        <w:rPr>
-          <w:b/>
-          <w:sz w:val="28"/>
-          <w:szCs w:val="28"/>
-        </w:rPr>
-      </w:pPr>
-      <w:bookmarkStart w:id="7" w:name="_heading=h.17dp8vu" w:colFirst="0" w:colLast="0"/>
-      <w:bookmarkEnd w:id="7"/>
-      <w:r>
-        <w:rPr>
-          <w:b/>
-          <w:sz w:val="28"/>
-          <w:szCs w:val="28"/>
-        </w:rPr>
-        <w:t>Personal Details</w:t>
-      </w:r>
-    </w:p>
-    <w:p>
-      <w:pPr>
-        <w:spacing w:line="240" w:lineRule="auto"/>
-        <w:rPr>
-          <w:b/>
-          <w:sz w:val="36"/>
-          <w:szCs w:val="36"/>
-        </w:rPr>
-      </w:pPr>
-      <w:r>
-        <w:pict w14:anchorId="31DFD8DE">
-          <v:rect id="_x0000_i1031" style="width:0;height:1.5pt" o:hralign="center" o:hrstd="t" o:hr="t" fillcolor="#a0a0a0" stroked="f"/>
-        </w:pict>
-      </w:r>
-    </w:p>
-    <w:p>
-      <w:pPr>
-        <w:spacing w:line="240" w:lineRule="auto"/>
-        <w:rPr>
-          <w:b/>
-        </w:rPr>
-      </w:pPr>
-    </w:p>
-    <w:p>
-      <w:pPr>
-        <w:numPr>
-          <w:ilvl w:val="0"/>
-          <w:numId w:val="2"/>
-        </w:numPr>
-        <w:spacing w:line="240" w:lineRule="auto"/>
-      </w:pPr>
-      <w:r>
-        <w:t xml:space="preserve">Date of </w:t>
-      </w:r>
-      <w:r>
-        <w:t>Birth:</w:t>
-      </w:r>
-      <w:r>
-        <w:t xml:space="preserve"> 12-05-1992</w:t>
-      </w:r>
-    </w:p>
-    <w:p>
-      <w:pPr>
-        <w:numPr>
-          <w:ilvl w:val="0"/>
-          <w:numId w:val="2"/>
-        </w:numPr>
-        <w:spacing w:line="240" w:lineRule="auto"/>
-      </w:pPr>
-      <w:r>
-        <w:t>Nationality: Sri Lankan</w:t>
-      </w:r>
-    </w:p>
-    <w:p>
-      <w:pPr>
-        <w:spacing w:line="240" w:lineRule="auto"/>
-      </w:pPr>
-    </w:p>
     <w:sectPr>
-      <w:headerReference w:type="default" r:id="rId13"/>
-      <w:footerReference w:type="default" r:id="rId14"/>
-      <w:headerReference w:type="first" r:id="rId15"/>
-      <w:footerReference w:type="first" r:id="rId16"/>
+      <w:headerReference w:type="default" r:id="rId18"/>
+      <w:footerReference w:type="default" r:id="rId19"/>
+      <w:headerReference w:type="first" r:id="rId20"/>
+      <w:footerReference w:type="first" r:id="rId21"/>
       <w:pgSz w:w="12240" w:h="15840"/>
       <w:pgMar w:top="1440" w:right="1440" w:bottom="1440" w:left="1440" w:header="0" w:footer="720" w:gutter="0"/>
       <w:pgNumType w:start="1"/>
@@ -4549,6 +4608,41 @@
     <w:uiPriority w:val="99"/>
     <w:rsid w:val="006E504C"/>
   </w:style>
+  <w:style w:type="character" w:styleId="Hyperlink">
+    <w:name w:val="Hyperlink"/>
+    <w:basedOn w:val="DefaultParagraphFont"/>
+    <w:uiPriority w:val="99"/>
+    <w:unhideWhenUsed/>
+    <w:rsid w:val="00EE0D69"/>
+    <w:rPr>
+      <w:color w:val="0000FF" w:themeColor="hyperlink"/>
+      <w:u w:val="single"/>
+    </w:rPr>
+  </w:style>
+  <w:style w:type="character" w:styleId="UnresolvedMention">
+    <w:name w:val="Unresolved Mention"/>
+    <w:basedOn w:val="DefaultParagraphFont"/>
+    <w:uiPriority w:val="99"/>
+    <w:semiHidden/>
+    <w:unhideWhenUsed/>
+    <w:rsid w:val="00EE0D69"/>
+    <w:rPr>
+      <w:color w:val="605E5C"/>
+      <w:shd w:val="clear" w:color="auto" w:fill="E1DFDD"/>
+    </w:rPr>
+  </w:style>
+  <w:style w:type="character" w:styleId="FollowedHyperlink">
+    <w:name w:val="FollowedHyperlink"/>
+    <w:basedOn w:val="DefaultParagraphFont"/>
+    <w:uiPriority w:val="99"/>
+    <w:semiHidden/>
+    <w:unhideWhenUsed/>
+    <w:rsid w:val="00EE0D69"/>
+    <w:rPr>
+      <w:color w:val="800080" w:themeColor="followedHyperlink"/>
+      <w:u w:val="single"/>
+    </w:rPr>
+  </w:style>
 </w:styles>
 </file>
 

</xml_diff>

<commit_message>
add tech service 2 jd
</commit_message>
<xml_diff>
--- a/RimazMohommed.docx
+++ b/RimazMohommed.docx
@@ -1,6 +1,6 @@
 
 <file path=word/document.xml><?xml version="1.0" encoding="utf-8"?>
-<w:document xmlns:wpc="http://schemas.microsoft.com/office/word/2010/wordprocessingCanvas" xmlns:cx="http://schemas.microsoft.com/office/drawing/2014/chartex" xmlns:cx1="http://schemas.microsoft.com/office/drawing/2015/9/8/chartex" xmlns:cx2="http://schemas.microsoft.com/office/drawing/2015/10/21/chartex" xmlns:cx3="http://schemas.microsoft.com/office/drawing/2016/5/9/chartex" xmlns:cx4="http://schemas.microsoft.com/office/drawing/2016/5/10/chartex" xmlns:cx5="http://schemas.microsoft.com/office/drawing/2016/5/11/chartex" xmlns:cx6="http://schemas.microsoft.com/office/drawing/2016/5/12/chartex" xmlns:cx7="http://schemas.microsoft.com/office/drawing/2016/5/13/chartex" xmlns:cx8="http://schemas.microsoft.com/office/drawing/2016/5/14/chartex" xmlns:mc="http://schemas.openxmlformats.org/markup-compatibility/2006" xmlns:aink="http://schemas.microsoft.com/office/drawing/2016/ink" xmlns:am3d="http://schemas.microsoft.com/office/drawing/2017/model3d" xmlns:o="urn:schemas-microsoft-com:office:office" xmlns:oel="http://schemas.microsoft.com/office/2019/extlst" xmlns:r="http://schemas.openxmlformats.org/officeDocument/2006/relationships" xmlns:m="http://schemas.openxmlformats.org/officeDocument/2006/math" xmlns:v="urn:schemas-microsoft-com:vml" xmlns:wp14="http://schemas.microsoft.com/office/word/2010/wordprocessingDrawing" xmlns:wp="http://schemas.openxmlformats.org/drawingml/2006/wordprocessingDrawing" xmlns:w10="urn:schemas-microsoft-com:office:word" xmlns:w="http://schemas.openxmlformats.org/wordprocessingml/2006/main" xmlns:w14="http://schemas.microsoft.com/office/word/2010/wordml" xmlns:w15="http://schemas.microsoft.com/office/word/2012/wordml" xmlns:w16cex="http://schemas.microsoft.com/office/word/2018/wordml/cex" xmlns:w16cid="http://schemas.microsoft.com/office/word/2016/wordml/cid" xmlns:w16="http://schemas.microsoft.com/office/word/2018/wordml" xmlns:w16du="http://schemas.microsoft.com/office/word/2023/wordml/word16du" xmlns:w16sdtdh="http://schemas.microsoft.com/office/word/2020/wordml/sdtdatahash" xmlns:w16se="http://schemas.microsoft.com/office/word/2015/wordml/symex" xmlns:wpg="http://schemas.microsoft.com/office/word/2010/wordprocessingGroup" xmlns:wpi="http://schemas.microsoft.com/office/word/2010/wordprocessingInk" xmlns:wne="http://schemas.microsoft.com/office/word/2006/wordml" xmlns:wps="http://schemas.microsoft.com/office/word/2010/wordprocessingShape" mc:Ignorable="w14 w15 w16se w16cid w16 w16cex w16sdtdh wp14">
+<w:document xmlns:wpc="http://schemas.microsoft.com/office/word/2010/wordprocessingCanvas" xmlns:cx="http://schemas.microsoft.com/office/drawing/2014/chartex" xmlns:cx1="http://schemas.microsoft.com/office/drawing/2015/9/8/chartex" xmlns:cx2="http://schemas.microsoft.com/office/drawing/2015/10/21/chartex" xmlns:cx3="http://schemas.microsoft.com/office/drawing/2016/5/9/chartex" xmlns:cx4="http://schemas.microsoft.com/office/drawing/2016/5/10/chartex" xmlns:cx5="http://schemas.microsoft.com/office/drawing/2016/5/11/chartex" xmlns:cx6="http://schemas.microsoft.com/office/drawing/2016/5/12/chartex" xmlns:cx7="http://schemas.microsoft.com/office/drawing/2016/5/13/chartex" xmlns:cx8="http://schemas.microsoft.com/office/drawing/2016/5/14/chartex" xmlns:mc="http://schemas.openxmlformats.org/markup-compatibility/2006" xmlns:aink="http://schemas.microsoft.com/office/drawing/2016/ink" xmlns:am3d="http://schemas.microsoft.com/office/drawing/2017/model3d" xmlns:o="urn:schemas-microsoft-com:office:office" xmlns:oel="http://schemas.microsoft.com/office/2019/extlst" xmlns:r="http://schemas.openxmlformats.org/officeDocument/2006/relationships" xmlns:m="http://schemas.openxmlformats.org/officeDocument/2006/math" xmlns:v="urn:schemas-microsoft-com:vml" xmlns:wp14="http://schemas.microsoft.com/office/word/2010/wordprocessingDrawing" xmlns:wp="http://schemas.openxmlformats.org/drawingml/2006/wordprocessingDrawing" xmlns:w10="urn:schemas-microsoft-com:office:word" xmlns:w="http://schemas.openxmlformats.org/wordprocessingml/2006/main" xmlns:w14="http://schemas.microsoft.com/office/word/2010/wordml" xmlns:w15="http://schemas.microsoft.com/office/word/2012/wordml" xmlns:w16cex="http://schemas.microsoft.com/office/word/2018/wordml/cex" xmlns:w16cid="http://schemas.microsoft.com/office/word/2016/wordml/cid" xmlns:w16="http://schemas.microsoft.com/office/word/2018/wordml" xmlns:w16sdtdh="http://schemas.microsoft.com/office/word/2020/wordml/sdtdatahash" xmlns:w16se="http://schemas.microsoft.com/office/word/2015/wordml/symex" xmlns:wpg="http://schemas.microsoft.com/office/word/2010/wordprocessingGroup" xmlns:wpi="http://schemas.microsoft.com/office/word/2010/wordprocessingInk" xmlns:wne="http://schemas.microsoft.com/office/word/2006/wordml" xmlns:wps="http://schemas.microsoft.com/office/word/2010/wordprocessingShape" mc:Ignorable="w14 w15 w16se w16cid w16 w16cex w16sdtdh wp14">
   <w:body>
     <w:p>
       <w:pPr>
@@ -149,6 +149,37 @@
       <w:pPr>
         <w:ind w:left="1440" w:firstLine="720"/>
         <w:rPr>
+          <w:sz w:val="24"/>
+          <w:szCs w:val="24"/>
+        </w:rPr>
+      </w:pPr>
+      <w:hyperlink r:id="rId9" w:history="1">
+        <w:proofErr w:type="spellStart"/>
+        <w:r>
+          <w:rPr>
+            <w:rStyle w:val="Hyperlink"/>
+          </w:rPr>
+          <w:t>rima</w:t>
+        </w:r>
+        <w:r>
+          <w:rPr>
+            <w:rStyle w:val="Hyperlink"/>
+          </w:rPr>
+          <w:t>z</w:t>
+        </w:r>
+        <w:r>
+          <w:rPr>
+            <w:rStyle w:val="Hyperlink"/>
+          </w:rPr>
+          <w:t>.dev</w:t>
+        </w:r>
+        <w:proofErr w:type="spellEnd"/>
+      </w:hyperlink>
+    </w:p>
+    <w:p>
+      <w:pPr>
+        <w:ind w:left="1440" w:firstLine="720"/>
+        <w:rPr>
           <w:b/>
           <w:sz w:val="24"/>
           <w:szCs w:val="24"/>
@@ -217,7 +248,12 @@
         <w:t>d</w:t>
       </w:r>
     </w:p>
-    <w:p/>
+    <w:p>
+      <w:r>
+        <w:tab/>
+        <w:t xml:space="preserve"> </w:t>
+      </w:r>
+    </w:p>
     <w:p>
       <w:pPr>
         <w:pStyle w:val="Heading1"/>
@@ -395,7 +431,7 @@
         </w:numPr>
         <w:spacing w:line="240" w:lineRule="auto"/>
       </w:pPr>
-      <w:hyperlink r:id="rId9" w:history="1">
+      <w:hyperlink r:id="rId10" w:history="1">
         <w:r>
           <w:rPr>
             <w:rStyle w:val="Hyperlink"/>
@@ -418,7 +454,7 @@
         </w:numPr>
         <w:spacing w:line="240" w:lineRule="auto"/>
       </w:pPr>
-      <w:hyperlink r:id="rId10" w:history="1">
+      <w:hyperlink r:id="rId11" w:history="1">
         <w:r>
           <w:rPr>
             <w:rStyle w:val="Hyperlink"/>
@@ -441,7 +477,7 @@
         </w:numPr>
         <w:spacing w:line="240" w:lineRule="auto"/>
       </w:pPr>
-      <w:hyperlink r:id="rId11" w:history="1">
+      <w:hyperlink r:id="rId12" w:history="1">
         <w:r>
           <w:rPr>
             <w:rStyle w:val="Hyperlink"/>
@@ -458,7 +494,7 @@
         </w:numPr>
         <w:spacing w:line="240" w:lineRule="auto"/>
       </w:pPr>
-      <w:hyperlink r:id="rId12" w:history="1">
+      <w:hyperlink r:id="rId13" w:history="1">
         <w:r>
           <w:rPr>
             <w:rStyle w:val="Hyperlink"/>
@@ -481,7 +517,7 @@
         </w:numPr>
         <w:spacing w:line="240" w:lineRule="auto"/>
       </w:pPr>
-      <w:hyperlink r:id="rId13" w:history="1">
+      <w:hyperlink r:id="rId14" w:history="1">
         <w:r>
           <w:rPr>
             <w:rStyle w:val="Hyperlink"/>
@@ -583,18 +619,28 @@
         </w:numPr>
         <w:spacing w:line="240" w:lineRule="auto"/>
       </w:pPr>
+      <w:proofErr w:type="gramStart"/>
       <w:r>
         <w:t>JavaScript</w:t>
       </w:r>
       <w:r>
+        <w:t xml:space="preserve"> :</w:t>
+      </w:r>
+      <w:proofErr w:type="gramEnd"/>
+      <w:r>
+        <w:t xml:space="preserve"> React,</w:t>
+      </w:r>
+      <w:r>
+        <w:t xml:space="preserve"> Vue</w:t>
+      </w:r>
+      <w:r>
         <w:t xml:space="preserve">, </w:t>
       </w:r>
-      <w:r>
-        <w:t>jQuery</w:t>
-      </w:r>
-      <w:r>
-        <w:t>, React, Vue</w:t>
-      </w:r>
+      <w:proofErr w:type="spellStart"/>
+      <w:r>
+        <w:t>JQuery</w:t>
+      </w:r>
+      <w:proofErr w:type="spellEnd"/>
     </w:p>
     <w:p>
       <w:pPr>
@@ -845,7 +891,7 @@
       <w:r>
         <w:t xml:space="preserve">LinkedIn: </w:t>
       </w:r>
-      <w:hyperlink r:id="rId14">
+      <w:hyperlink r:id="rId15">
         <w:r>
           <w:rPr>
             <w:color w:val="1155CC"/>
@@ -866,7 +912,7 @@
       <w:r>
         <w:t xml:space="preserve">GitHub: </w:t>
       </w:r>
-      <w:hyperlink r:id="rId15">
+      <w:hyperlink r:id="rId16">
         <w:r>
           <w:rPr>
             <w:color w:val="1155CC"/>
@@ -892,7 +938,7 @@
       <w:r>
         <w:t xml:space="preserve">: </w:t>
       </w:r>
-      <w:hyperlink r:id="rId16">
+      <w:hyperlink r:id="rId17">
         <w:r>
           <w:rPr>
             <w:color w:val="1155CC"/>
@@ -913,7 +959,7 @@
       <w:r>
         <w:t xml:space="preserve">Medium: </w:t>
       </w:r>
-      <w:hyperlink r:id="rId17">
+      <w:hyperlink r:id="rId18">
         <w:r>
           <w:rPr>
             <w:color w:val="1155CC"/>
@@ -980,24 +1026,64 @@
           <w:sz w:val="24"/>
           <w:szCs w:val="24"/>
         </w:rPr>
-        <w:t>Software Developer / DevOps Engineer | Stats NZ (Contractor) | Oct/2022-Present</w:t>
-      </w:r>
-    </w:p>
-    <w:p>
-      <w:pPr>
-        <w:numPr>
-          <w:ilvl w:val="0"/>
-          <w:numId w:val="1"/>
-        </w:numPr>
-        <w:rPr>
-          <w:b/>
-        </w:rPr>
-      </w:pPr>
-      <w:r>
-        <w:rPr>
-          <w:b/>
-        </w:rPr>
-        <w:t>Data Sourcing Program | Oct/2022 - Present</w:t>
+        <w:t>Senior Analyst Developer</w:t>
+      </w:r>
+      <w:r>
+        <w:rPr>
+          <w:b/>
+          <w:sz w:val="24"/>
+          <w:szCs w:val="24"/>
+        </w:rPr>
+        <w:t xml:space="preserve">| Stats NZ (Contractor) | </w:t>
+      </w:r>
+      <w:r>
+        <w:rPr>
+          <w:b/>
+          <w:sz w:val="24"/>
+          <w:szCs w:val="24"/>
+        </w:rPr>
+        <w:t>Jun</w:t>
+      </w:r>
+      <w:r>
+        <w:rPr>
+          <w:b/>
+          <w:sz w:val="24"/>
+          <w:szCs w:val="24"/>
+        </w:rPr>
+        <w:t>/202</w:t>
+      </w:r>
+      <w:r>
+        <w:rPr>
+          <w:b/>
+          <w:sz w:val="24"/>
+          <w:szCs w:val="24"/>
+        </w:rPr>
+        <w:t>2</w:t>
+      </w:r>
+      <w:r>
+        <w:rPr>
+          <w:b/>
+          <w:sz w:val="24"/>
+          <w:szCs w:val="24"/>
+        </w:rPr>
+        <w:t>-Present</w:t>
+      </w:r>
+    </w:p>
+    <w:p>
+      <w:pPr>
+        <w:numPr>
+          <w:ilvl w:val="0"/>
+          <w:numId w:val="1"/>
+        </w:numPr>
+        <w:rPr>
+          <w:b/>
+        </w:rPr>
+      </w:pPr>
+      <w:r>
+        <w:rPr>
+          <w:b/>
+        </w:rPr>
+        <w:t>Technology Services Team 2</w:t>
       </w:r>
     </w:p>
     <w:p>
@@ -1007,16 +1093,159 @@
           <w:numId w:val="1"/>
         </w:numPr>
         <w:rPr>
-          <w:b/>
-          <w:sz w:val="24"/>
-          <w:szCs w:val="24"/>
-        </w:rPr>
-      </w:pPr>
-      <w:r>
-        <w:rPr>
           <w:bCs/>
         </w:rPr>
-        <w:t>Developed a comprehensive integration solution utilizing .NET 6.0 with Azure functions featuring HTTP and Queue triggers to efficiently handle and process large data payloads, and a .NET framework 4.8 Web API, both designed using clean architecture pattern, to manage Blaise survey operations. To promote modularity, the logic employed in other system components was extracted into class libraries and deployed to Azure artifacts. DevOps pipelines were implemented to automate the building and deployment of the function app and its class libraries as NuGet packages. Infrastructure as code was also incorporated using Terraform to manage the function apps, Web APIs, Queue/Table Storage, and Azure APIMs.</w:t>
+      </w:pPr>
+      <w:r>
+        <w:rPr>
+          <w:bCs/>
+        </w:rPr>
+        <w:t>Engaged in the conception and implementation of features essential for interviewers in existing web APIs running on Azure function apps as well as Azure Kubernetes Services. Re-</w:t>
+      </w:r>
+      <w:proofErr w:type="spellStart"/>
+      <w:r>
+        <w:rPr>
+          <w:bCs/>
+        </w:rPr>
+        <w:t>architectured</w:t>
+      </w:r>
+      <w:proofErr w:type="spellEnd"/>
+      <w:r>
+        <w:rPr>
+          <w:bCs/>
+        </w:rPr>
+        <w:t xml:space="preserve"> and implemented performance enhancements for optimizing </w:t>
+      </w:r>
+      <w:r>
+        <w:rPr>
+          <w:bCs/>
+        </w:rPr>
+        <w:t>APIs</w:t>
+      </w:r>
+      <w:r>
+        <w:rPr>
+          <w:bCs/>
+        </w:rPr>
+        <w:t xml:space="preserve"> running Salesforce batch queries by integrating Azure Storage Queue for enhanced resiliency that resulted in fixing the gateway timeout challenges that were impeding critical overnight processes, ensuring seamless operations.</w:t>
+      </w:r>
+    </w:p>
+    <w:p>
+      <w:pPr>
+        <w:rPr>
+          <w:b/>
+          <w:sz w:val="24"/>
+          <w:szCs w:val="24"/>
+        </w:rPr>
+      </w:pPr>
+    </w:p>
+    <w:p>
+      <w:pPr>
+        <w:rPr>
+          <w:b/>
+          <w:sz w:val="24"/>
+          <w:szCs w:val="24"/>
+        </w:rPr>
+      </w:pPr>
+      <w:r>
+        <w:rPr>
+          <w:b/>
+          <w:sz w:val="24"/>
+          <w:szCs w:val="24"/>
+        </w:rPr>
+        <w:t>Software Developer / DevOps Engineer | Stats NZ (Contractor) | Oct/2022-</w:t>
+      </w:r>
+      <w:r>
+        <w:rPr>
+          <w:b/>
+          <w:sz w:val="24"/>
+          <w:szCs w:val="24"/>
+        </w:rPr>
+        <w:t>May/2023</w:t>
+      </w:r>
+    </w:p>
+    <w:p>
+      <w:pPr>
+        <w:numPr>
+          <w:ilvl w:val="0"/>
+          <w:numId w:val="1"/>
+        </w:numPr>
+        <w:rPr>
+          <w:b/>
+        </w:rPr>
+      </w:pPr>
+      <w:r>
+        <w:rPr>
+          <w:b/>
+        </w:rPr>
+        <w:t xml:space="preserve">Data Sourcing Program </w:t>
+      </w:r>
+    </w:p>
+    <w:p>
+      <w:pPr>
+        <w:numPr>
+          <w:ilvl w:val="1"/>
+          <w:numId w:val="1"/>
+        </w:numPr>
+        <w:rPr>
+          <w:b/>
+          <w:sz w:val="24"/>
+          <w:szCs w:val="24"/>
+        </w:rPr>
+      </w:pPr>
+      <w:r>
+        <w:rPr>
+          <w:bCs/>
+        </w:rPr>
+        <w:t>Developed a comprehensive integration solution utilizing .NET 6.0 with Azure functions featuring HTTP and Queue triggers to efficiently handle and process large data payloads, and a .NET framework 4.8 Web API, both designed using clean architecture pattern, to manage Blaise survey operations</w:t>
+      </w:r>
+      <w:r>
+        <w:rPr>
+          <w:bCs/>
+        </w:rPr>
+        <w:t xml:space="preserve"> &amp; 3</w:t>
+      </w:r>
+      <w:r>
+        <w:rPr>
+          <w:bCs/>
+          <w:vertAlign w:val="superscript"/>
+        </w:rPr>
+        <w:t>rd</w:t>
+      </w:r>
+      <w:r>
+        <w:rPr>
+          <w:bCs/>
+        </w:rPr>
+        <w:t xml:space="preserve"> party integrations</w:t>
+      </w:r>
+      <w:r>
+        <w:rPr>
+          <w:bCs/>
+        </w:rPr>
+        <w:t xml:space="preserve">. DevOps pipelines were implemented to automate the building and deployment of the </w:t>
+      </w:r>
+      <w:r>
+        <w:rPr>
+          <w:bCs/>
+        </w:rPr>
+        <w:t xml:space="preserve">web API &amp; </w:t>
+      </w:r>
+      <w:r>
+        <w:rPr>
+          <w:bCs/>
+        </w:rPr>
+        <w:t>function app</w:t>
+      </w:r>
+      <w:r>
+        <w:rPr>
+          <w:bCs/>
+        </w:rPr>
+        <w:t>s</w:t>
+      </w:r>
+      <w:r>
+        <w:rPr>
+          <w:bCs/>
+        </w:rPr>
+        <w:t>. Infrastructure as code was also incorporated using Terraform to manage the function apps, Web APIs, Queue/Table Storage, and Azure APIMs.</w:t>
       </w:r>
     </w:p>
     <w:p>
@@ -1376,37 +1605,40 @@
     </w:p>
     <w:p>
       <w:pPr>
-        <w:numPr>
-          <w:ilvl w:val="0"/>
-          <w:numId w:val="1"/>
-        </w:numPr>
-        <w:rPr>
-          <w:b/>
-        </w:rPr>
-      </w:pPr>
-      <w:r>
-        <w:rPr>
-          <w:b/>
-        </w:rPr>
+        <w:rPr>
+          <w:bCs/>
+        </w:rPr>
+      </w:pPr>
+    </w:p>
+    <w:p>
+      <w:pPr>
+        <w:rPr>
+          <w:bCs/>
+        </w:rPr>
+      </w:pPr>
+    </w:p>
+    <w:p>
+      <w:pPr>
+        <w:numPr>
+          <w:ilvl w:val="0"/>
+          <w:numId w:val="1"/>
+        </w:numPr>
+        <w:rPr>
+          <w:b/>
+        </w:rPr>
+      </w:pPr>
+      <w:r>
+        <w:rPr>
+          <w:b/>
+        </w:rPr>
+        <w:lastRenderedPageBreak/>
         <w:t xml:space="preserve">Phil &amp; Teds | May/2022 </w:t>
       </w:r>
       <w:r>
         <w:rPr>
           <w:b/>
         </w:rPr>
-        <w:t xml:space="preserve">– </w:t>
-      </w:r>
-      <w:r>
-        <w:rPr>
-          <w:b/>
-        </w:rPr>
-        <w:t>Jul</w:t>
-      </w:r>
-      <w:r>
-        <w:rPr>
-          <w:b/>
-        </w:rPr>
-        <w:t>/2022</w:t>
+        <w:t>– Jul/2022</w:t>
       </w:r>
     </w:p>
     <w:p>
@@ -1562,11 +1794,7 @@
         </w:numPr>
       </w:pPr>
       <w:r>
-        <w:t xml:space="preserve">Set-up a Companion app using .net core to handle integration with 3rd party services in cases such as passport photo quality assurance and liveness </w:t>
-      </w:r>
-      <w:r>
-        <w:lastRenderedPageBreak/>
-        <w:t xml:space="preserve">checking of users. The portal forms were implemented using Liquid, </w:t>
+        <w:t xml:space="preserve">Set-up a Companion app using .net core to handle integration with 3rd party services in cases such as passport photo quality assurance and liveness checking of users. The portal forms were implemented using Liquid, </w:t>
       </w:r>
       <w:proofErr w:type="spellStart"/>
       <w:r>
@@ -1834,6 +2062,12 @@
       </w:r>
     </w:p>
     <w:p>
+      <w:r>
+        <w:br w:type="page"/>
+      </w:r>
+    </w:p>
+    <w:p/>
+    <w:p>
       <w:pPr>
         <w:numPr>
           <w:ilvl w:val="0"/>
@@ -1963,6 +2197,11 @@
           <w:ilvl w:val="1"/>
           <w:numId w:val="1"/>
         </w:numPr>
+        <w:rPr>
+          <w:b/>
+          <w:sz w:val="24"/>
+          <w:szCs w:val="24"/>
+        </w:rPr>
       </w:pPr>
       <w:r>
         <w:t xml:space="preserve">Implemented using </w:t>
@@ -1976,39 +2215,38 @@
         <w:t xml:space="preserve"> &amp; Create JS</w:t>
       </w:r>
     </w:p>
-    <w:p/>
-    <w:p>
-      <w:pPr>
-        <w:rPr>
-          <w:b/>
-          <w:sz w:val="24"/>
-          <w:szCs w:val="24"/>
-        </w:rPr>
-      </w:pPr>
-      <w:r>
-        <w:rPr>
-          <w:b/>
-          <w:sz w:val="24"/>
-          <w:szCs w:val="24"/>
-        </w:rPr>
-        <w:br w:type="page"/>
-      </w:r>
-    </w:p>
-    <w:p>
-      <w:pPr>
-        <w:rPr>
-          <w:b/>
-          <w:sz w:val="24"/>
-          <w:szCs w:val="24"/>
-        </w:rPr>
-      </w:pPr>
-      <w:r>
-        <w:rPr>
-          <w:b/>
-          <w:sz w:val="24"/>
-          <w:szCs w:val="24"/>
-        </w:rPr>
-        <w:lastRenderedPageBreak/>
+    <w:p>
+      <w:pPr>
+        <w:rPr>
+          <w:b/>
+          <w:sz w:val="24"/>
+          <w:szCs w:val="24"/>
+        </w:rPr>
+      </w:pPr>
+    </w:p>
+    <w:p>
+      <w:pPr>
+        <w:rPr>
+          <w:b/>
+          <w:sz w:val="24"/>
+          <w:szCs w:val="24"/>
+        </w:rPr>
+      </w:pPr>
+    </w:p>
+    <w:p>
+      <w:pPr>
+        <w:rPr>
+          <w:b/>
+          <w:sz w:val="24"/>
+          <w:szCs w:val="24"/>
+        </w:rPr>
+      </w:pPr>
+      <w:r>
+        <w:rPr>
+          <w:b/>
+          <w:sz w:val="24"/>
+          <w:szCs w:val="24"/>
+        </w:rPr>
         <w:t xml:space="preserve">Associate Technical Lead | </w:t>
       </w:r>
       <w:proofErr w:type="spellStart"/>
@@ -2163,7 +2401,15 @@
         </w:numPr>
       </w:pPr>
       <w:r>
-        <w:t>A relatively new team under my guidance that implemented plugins on our Enterprise Application.</w:t>
+        <w:t xml:space="preserve">A relatively new team under my </w:t>
+      </w:r>
+      <w:proofErr w:type="gramStart"/>
+      <w:r>
+        <w:t>guidance that</w:t>
+      </w:r>
+      <w:proofErr w:type="gramEnd"/>
+      <w:r>
+        <w:t xml:space="preserve"> implemented plugins on our Enterprise Application.</w:t>
       </w:r>
     </w:p>
     <w:p>
@@ -2213,8 +2459,13 @@
         </w:numPr>
       </w:pPr>
       <w:r>
-        <w:t>Modifications to Reports &amp; Leave Rule based XML engines to cater to client requirements</w:t>
-      </w:r>
+        <w:t xml:space="preserve">Modifications to Reports &amp; Leave Rule based XML engines to cater to client </w:t>
+      </w:r>
+      <w:proofErr w:type="gramStart"/>
+      <w:r>
+        <w:t>requirements</w:t>
+      </w:r>
+      <w:proofErr w:type="gramEnd"/>
     </w:p>
     <w:p>
       <w:pPr>
@@ -2272,8 +2523,13 @@
         </w:numPr>
       </w:pPr>
       <w:r>
-        <w:t>Drive the recruitment &amp; onboarding process for interns</w:t>
-      </w:r>
+        <w:t xml:space="preserve">Drive the recruitment &amp; onboarding process for </w:t>
+      </w:r>
+      <w:proofErr w:type="gramStart"/>
+      <w:r>
+        <w:t>interns</w:t>
+      </w:r>
+      <w:proofErr w:type="gramEnd"/>
     </w:p>
     <w:p>
       <w:pPr>
@@ -2283,8 +2539,13 @@
         </w:numPr>
       </w:pPr>
       <w:r>
-        <w:t>Interviewing candidates &amp; provide the necessary training for new interns</w:t>
-      </w:r>
+        <w:t xml:space="preserve">Interviewing candidates &amp; provide the necessary training for new </w:t>
+      </w:r>
+      <w:proofErr w:type="gramStart"/>
+      <w:r>
+        <w:t>interns</w:t>
+      </w:r>
+      <w:proofErr w:type="gramEnd"/>
     </w:p>
     <w:p>
       <w:pPr>
@@ -2313,6 +2574,24 @@
           <w:sz w:val="24"/>
           <w:szCs w:val="24"/>
         </w:rPr>
+        <w:br w:type="page"/>
+      </w:r>
+    </w:p>
+    <w:p>
+      <w:pPr>
+        <w:rPr>
+          <w:b/>
+          <w:sz w:val="24"/>
+          <w:szCs w:val="24"/>
+        </w:rPr>
+      </w:pPr>
+      <w:r>
+        <w:rPr>
+          <w:b/>
+          <w:sz w:val="24"/>
+          <w:szCs w:val="24"/>
+        </w:rPr>
+        <w:lastRenderedPageBreak/>
         <w:t xml:space="preserve">Senior Software Engineer | </w:t>
       </w:r>
       <w:proofErr w:type="spellStart"/>
@@ -2429,24 +2708,6 @@
           <w:sz w:val="24"/>
           <w:szCs w:val="24"/>
         </w:rPr>
-        <w:br w:type="page"/>
-      </w:r>
-    </w:p>
-    <w:p>
-      <w:pPr>
-        <w:rPr>
-          <w:b/>
-          <w:sz w:val="24"/>
-          <w:szCs w:val="24"/>
-        </w:rPr>
-      </w:pPr>
-      <w:r>
-        <w:rPr>
-          <w:b/>
-          <w:sz w:val="24"/>
-          <w:szCs w:val="24"/>
-        </w:rPr>
-        <w:lastRenderedPageBreak/>
         <w:t xml:space="preserve">Software Engineer | </w:t>
       </w:r>
       <w:proofErr w:type="spellStart"/>
@@ -2640,9 +2901,11 @@
       <w:r>
         <w:t xml:space="preserve">, </w:t>
       </w:r>
+      <w:proofErr w:type="gramStart"/>
       <w:r>
         <w:t>MySQL</w:t>
       </w:r>
+      <w:proofErr w:type="gramEnd"/>
       <w:r>
         <w:t xml:space="preserve"> and XML based claim rules. </w:t>
       </w:r>
@@ -2752,12 +3015,30 @@
     </w:p>
     <w:p/>
     <w:p>
-      <w:r>
+      <w:pPr>
         <w:rPr>
           <w:b/>
           <w:sz w:val="28"/>
           <w:szCs w:val="28"/>
         </w:rPr>
+      </w:pPr>
+      <w:r>
+        <w:rPr>
+          <w:b/>
+          <w:sz w:val="28"/>
+          <w:szCs w:val="28"/>
+        </w:rPr>
+        <w:br w:type="page"/>
+      </w:r>
+    </w:p>
+    <w:p>
+      <w:r>
+        <w:rPr>
+          <w:b/>
+          <w:sz w:val="28"/>
+          <w:szCs w:val="28"/>
+        </w:rPr>
+        <w:lastRenderedPageBreak/>
         <w:t>Other</w:t>
       </w:r>
     </w:p>
@@ -2945,10 +3226,10 @@
       </w:r>
     </w:p>
     <w:sectPr>
-      <w:headerReference w:type="default" r:id="rId18"/>
-      <w:footerReference w:type="default" r:id="rId19"/>
-      <w:headerReference w:type="first" r:id="rId20"/>
-      <w:footerReference w:type="first" r:id="rId21"/>
+      <w:headerReference w:type="default" r:id="rId19"/>
+      <w:footerReference w:type="default" r:id="rId20"/>
+      <w:headerReference w:type="first" r:id="rId21"/>
+      <w:footerReference w:type="first" r:id="rId22"/>
       <w:pgSz w:w="12240" w:h="15840"/>
       <w:pgMar w:top="1440" w:right="1440" w:bottom="1440" w:left="1440" w:header="0" w:footer="720" w:gutter="0"/>
       <w:pgNumType w:start="1"/>
@@ -2959,7 +3240,7 @@
 </file>
 
 <file path=word/endnotes.xml><?xml version="1.0" encoding="utf-8"?>
-<w:endnotes xmlns:wpc="http://schemas.microsoft.com/office/word/2010/wordprocessingCanvas" xmlns:cx="http://schemas.microsoft.com/office/drawing/2014/chartex" xmlns:cx1="http://schemas.microsoft.com/office/drawing/2015/9/8/chartex" xmlns:cx2="http://schemas.microsoft.com/office/drawing/2015/10/21/chartex" xmlns:cx3="http://schemas.microsoft.com/office/drawing/2016/5/9/chartex" xmlns:cx4="http://schemas.microsoft.com/office/drawing/2016/5/10/chartex" xmlns:cx5="http://schemas.microsoft.com/office/drawing/2016/5/11/chartex" xmlns:cx6="http://schemas.microsoft.com/office/drawing/2016/5/12/chartex" xmlns:cx7="http://schemas.microsoft.com/office/drawing/2016/5/13/chartex" xmlns:cx8="http://schemas.microsoft.com/office/drawing/2016/5/14/chartex" xmlns:mc="http://schemas.openxmlformats.org/markup-compatibility/2006" xmlns:aink="http://schemas.microsoft.com/office/drawing/2016/ink" xmlns:am3d="http://schemas.microsoft.com/office/drawing/2017/model3d" xmlns:o="urn:schemas-microsoft-com:office:office" xmlns:oel="http://schemas.microsoft.com/office/2019/extlst" xmlns:r="http://schemas.openxmlformats.org/officeDocument/2006/relationships" xmlns:m="http://schemas.openxmlformats.org/officeDocument/2006/math" xmlns:v="urn:schemas-microsoft-com:vml" xmlns:wp14="http://schemas.microsoft.com/office/word/2010/wordprocessingDrawing" xmlns:wp="http://schemas.openxmlformats.org/drawingml/2006/wordprocessingDrawing" xmlns:w10="urn:schemas-microsoft-com:office:word" xmlns:w="http://schemas.openxmlformats.org/wordprocessingml/2006/main" xmlns:w14="http://schemas.microsoft.com/office/word/2010/wordml" xmlns:w15="http://schemas.microsoft.com/office/word/2012/wordml" xmlns:w16cex="http://schemas.microsoft.com/office/word/2018/wordml/cex" xmlns:w16cid="http://schemas.microsoft.com/office/word/2016/wordml/cid" xmlns:w16="http://schemas.microsoft.com/office/word/2018/wordml" xmlns:w16du="http://schemas.microsoft.com/office/word/2023/wordml/word16du" xmlns:w16sdtdh="http://schemas.microsoft.com/office/word/2020/wordml/sdtdatahash" xmlns:w16se="http://schemas.microsoft.com/office/word/2015/wordml/symex" xmlns:wpg="http://schemas.microsoft.com/office/word/2010/wordprocessingGroup" xmlns:wpi="http://schemas.microsoft.com/office/word/2010/wordprocessingInk" xmlns:wne="http://schemas.microsoft.com/office/word/2006/wordml" xmlns:wps="http://schemas.microsoft.com/office/word/2010/wordprocessingShape" mc:Ignorable="w14 w15 w16se w16cid w16 w16cex w16sdtdh wp14">
+<w:endnotes xmlns:wpc="http://schemas.microsoft.com/office/word/2010/wordprocessingCanvas" xmlns:cx="http://schemas.microsoft.com/office/drawing/2014/chartex" xmlns:cx1="http://schemas.microsoft.com/office/drawing/2015/9/8/chartex" xmlns:cx2="http://schemas.microsoft.com/office/drawing/2015/10/21/chartex" xmlns:cx3="http://schemas.microsoft.com/office/drawing/2016/5/9/chartex" xmlns:cx4="http://schemas.microsoft.com/office/drawing/2016/5/10/chartex" xmlns:cx5="http://schemas.microsoft.com/office/drawing/2016/5/11/chartex" xmlns:cx6="http://schemas.microsoft.com/office/drawing/2016/5/12/chartex" xmlns:cx7="http://schemas.microsoft.com/office/drawing/2016/5/13/chartex" xmlns:cx8="http://schemas.microsoft.com/office/drawing/2016/5/14/chartex" xmlns:mc="http://schemas.openxmlformats.org/markup-compatibility/2006" xmlns:aink="http://schemas.microsoft.com/office/drawing/2016/ink" xmlns:am3d="http://schemas.microsoft.com/office/drawing/2017/model3d" xmlns:o="urn:schemas-microsoft-com:office:office" xmlns:oel="http://schemas.microsoft.com/office/2019/extlst" xmlns:r="http://schemas.openxmlformats.org/officeDocument/2006/relationships" xmlns:m="http://schemas.openxmlformats.org/officeDocument/2006/math" xmlns:v="urn:schemas-microsoft-com:vml" xmlns:wp14="http://schemas.microsoft.com/office/word/2010/wordprocessingDrawing" xmlns:wp="http://schemas.openxmlformats.org/drawingml/2006/wordprocessingDrawing" xmlns:w10="urn:schemas-microsoft-com:office:word" xmlns:w="http://schemas.openxmlformats.org/wordprocessingml/2006/main" xmlns:w14="http://schemas.microsoft.com/office/word/2010/wordml" xmlns:w15="http://schemas.microsoft.com/office/word/2012/wordml" xmlns:w16cex="http://schemas.microsoft.com/office/word/2018/wordml/cex" xmlns:w16cid="http://schemas.microsoft.com/office/word/2016/wordml/cid" xmlns:w16="http://schemas.microsoft.com/office/word/2018/wordml" xmlns:w16sdtdh="http://schemas.microsoft.com/office/word/2020/wordml/sdtdatahash" xmlns:w16se="http://schemas.microsoft.com/office/word/2015/wordml/symex" xmlns:wpg="http://schemas.microsoft.com/office/word/2010/wordprocessingGroup" xmlns:wpi="http://schemas.microsoft.com/office/word/2010/wordprocessingInk" xmlns:wne="http://schemas.microsoft.com/office/word/2006/wordml" xmlns:wps="http://schemas.microsoft.com/office/word/2010/wordprocessingShape" mc:Ignorable="w14 w15 w16se w16cid w16 w16cex w16sdtdh wp14">
   <w:endnote w:type="separator" w:id="-1">
     <w:p>
       <w:pPr>
@@ -2984,7 +3265,7 @@
 </file>
 
 <file path=word/footer1.xml><?xml version="1.0" encoding="utf-8"?>
-<w:ftr xmlns:wpc="http://schemas.microsoft.com/office/word/2010/wordprocessingCanvas" xmlns:cx="http://schemas.microsoft.com/office/drawing/2014/chartex" xmlns:cx1="http://schemas.microsoft.com/office/drawing/2015/9/8/chartex" xmlns:cx2="http://schemas.microsoft.com/office/drawing/2015/10/21/chartex" xmlns:cx3="http://schemas.microsoft.com/office/drawing/2016/5/9/chartex" xmlns:cx4="http://schemas.microsoft.com/office/drawing/2016/5/10/chartex" xmlns:cx5="http://schemas.microsoft.com/office/drawing/2016/5/11/chartex" xmlns:cx6="http://schemas.microsoft.com/office/drawing/2016/5/12/chartex" xmlns:cx7="http://schemas.microsoft.com/office/drawing/2016/5/13/chartex" xmlns:cx8="http://schemas.microsoft.com/office/drawing/2016/5/14/chartex" xmlns:mc="http://schemas.openxmlformats.org/markup-compatibility/2006" xmlns:aink="http://schemas.microsoft.com/office/drawing/2016/ink" xmlns:am3d="http://schemas.microsoft.com/office/drawing/2017/model3d" xmlns:o="urn:schemas-microsoft-com:office:office" xmlns:oel="http://schemas.microsoft.com/office/2019/extlst" xmlns:r="http://schemas.openxmlformats.org/officeDocument/2006/relationships" xmlns:m="http://schemas.openxmlformats.org/officeDocument/2006/math" xmlns:v="urn:schemas-microsoft-com:vml" xmlns:wp14="http://schemas.microsoft.com/office/word/2010/wordprocessingDrawing" xmlns:wp="http://schemas.openxmlformats.org/drawingml/2006/wordprocessingDrawing" xmlns:w10="urn:schemas-microsoft-com:office:word" xmlns:w="http://schemas.openxmlformats.org/wordprocessingml/2006/main" xmlns:w14="http://schemas.microsoft.com/office/word/2010/wordml" xmlns:w15="http://schemas.microsoft.com/office/word/2012/wordml" xmlns:w16cex="http://schemas.microsoft.com/office/word/2018/wordml/cex" xmlns:w16cid="http://schemas.microsoft.com/office/word/2016/wordml/cid" xmlns:w16="http://schemas.microsoft.com/office/word/2018/wordml" xmlns:w16du="http://schemas.microsoft.com/office/word/2023/wordml/word16du" xmlns:w16sdtdh="http://schemas.microsoft.com/office/word/2020/wordml/sdtdatahash" xmlns:w16se="http://schemas.microsoft.com/office/word/2015/wordml/symex" xmlns:wpg="http://schemas.microsoft.com/office/word/2010/wordprocessingGroup" xmlns:wpi="http://schemas.microsoft.com/office/word/2010/wordprocessingInk" xmlns:wne="http://schemas.microsoft.com/office/word/2006/wordml" xmlns:wps="http://schemas.microsoft.com/office/word/2010/wordprocessingShape" mc:Ignorable="w14 w15 w16se w16cid w16 w16cex w16sdtdh wp14">
+<w:ftr xmlns:wpc="http://schemas.microsoft.com/office/word/2010/wordprocessingCanvas" xmlns:cx="http://schemas.microsoft.com/office/drawing/2014/chartex" xmlns:cx1="http://schemas.microsoft.com/office/drawing/2015/9/8/chartex" xmlns:cx2="http://schemas.microsoft.com/office/drawing/2015/10/21/chartex" xmlns:cx3="http://schemas.microsoft.com/office/drawing/2016/5/9/chartex" xmlns:cx4="http://schemas.microsoft.com/office/drawing/2016/5/10/chartex" xmlns:cx5="http://schemas.microsoft.com/office/drawing/2016/5/11/chartex" xmlns:cx6="http://schemas.microsoft.com/office/drawing/2016/5/12/chartex" xmlns:cx7="http://schemas.microsoft.com/office/drawing/2016/5/13/chartex" xmlns:cx8="http://schemas.microsoft.com/office/drawing/2016/5/14/chartex" xmlns:mc="http://schemas.openxmlformats.org/markup-compatibility/2006" xmlns:aink="http://schemas.microsoft.com/office/drawing/2016/ink" xmlns:am3d="http://schemas.microsoft.com/office/drawing/2017/model3d" xmlns:o="urn:schemas-microsoft-com:office:office" xmlns:oel="http://schemas.microsoft.com/office/2019/extlst" xmlns:r="http://schemas.openxmlformats.org/officeDocument/2006/relationships" xmlns:m="http://schemas.openxmlformats.org/officeDocument/2006/math" xmlns:v="urn:schemas-microsoft-com:vml" xmlns:wp14="http://schemas.microsoft.com/office/word/2010/wordprocessingDrawing" xmlns:wp="http://schemas.openxmlformats.org/drawingml/2006/wordprocessingDrawing" xmlns:w10="urn:schemas-microsoft-com:office:word" xmlns:w="http://schemas.openxmlformats.org/wordprocessingml/2006/main" xmlns:w14="http://schemas.microsoft.com/office/word/2010/wordml" xmlns:w15="http://schemas.microsoft.com/office/word/2012/wordml" xmlns:w16cex="http://schemas.microsoft.com/office/word/2018/wordml/cex" xmlns:w16cid="http://schemas.microsoft.com/office/word/2016/wordml/cid" xmlns:w16="http://schemas.microsoft.com/office/word/2018/wordml" xmlns:w16sdtdh="http://schemas.microsoft.com/office/word/2020/wordml/sdtdatahash" xmlns:w16se="http://schemas.microsoft.com/office/word/2015/wordml/symex" xmlns:wpg="http://schemas.microsoft.com/office/word/2010/wordprocessingGroup" xmlns:wpi="http://schemas.microsoft.com/office/word/2010/wordprocessingInk" xmlns:wne="http://schemas.microsoft.com/office/word/2006/wordml" xmlns:wps="http://schemas.microsoft.com/office/word/2010/wordprocessingShape" mc:Ignorable="w14 w15 w16se w16cid w16 w16cex w16sdtdh wp14">
   <w:p>
     <w:pPr>
       <w:shd w:val="clear" w:color="auto" w:fill="073763"/>
@@ -3013,7 +3294,7 @@
 </file>
 
 <file path=word/footer2.xml><?xml version="1.0" encoding="utf-8"?>
-<w:ftr xmlns:wpc="http://schemas.microsoft.com/office/word/2010/wordprocessingCanvas" xmlns:cx="http://schemas.microsoft.com/office/drawing/2014/chartex" xmlns:cx1="http://schemas.microsoft.com/office/drawing/2015/9/8/chartex" xmlns:cx2="http://schemas.microsoft.com/office/drawing/2015/10/21/chartex" xmlns:cx3="http://schemas.microsoft.com/office/drawing/2016/5/9/chartex" xmlns:cx4="http://schemas.microsoft.com/office/drawing/2016/5/10/chartex" xmlns:cx5="http://schemas.microsoft.com/office/drawing/2016/5/11/chartex" xmlns:cx6="http://schemas.microsoft.com/office/drawing/2016/5/12/chartex" xmlns:cx7="http://schemas.microsoft.com/office/drawing/2016/5/13/chartex" xmlns:cx8="http://schemas.microsoft.com/office/drawing/2016/5/14/chartex" xmlns:mc="http://schemas.openxmlformats.org/markup-compatibility/2006" xmlns:aink="http://schemas.microsoft.com/office/drawing/2016/ink" xmlns:am3d="http://schemas.microsoft.com/office/drawing/2017/model3d" xmlns:o="urn:schemas-microsoft-com:office:office" xmlns:oel="http://schemas.microsoft.com/office/2019/extlst" xmlns:r="http://schemas.openxmlformats.org/officeDocument/2006/relationships" xmlns:m="http://schemas.openxmlformats.org/officeDocument/2006/math" xmlns:v="urn:schemas-microsoft-com:vml" xmlns:wp14="http://schemas.microsoft.com/office/word/2010/wordprocessingDrawing" xmlns:wp="http://schemas.openxmlformats.org/drawingml/2006/wordprocessingDrawing" xmlns:w10="urn:schemas-microsoft-com:office:word" xmlns:w="http://schemas.openxmlformats.org/wordprocessingml/2006/main" xmlns:w14="http://schemas.microsoft.com/office/word/2010/wordml" xmlns:w15="http://schemas.microsoft.com/office/word/2012/wordml" xmlns:w16cex="http://schemas.microsoft.com/office/word/2018/wordml/cex" xmlns:w16cid="http://schemas.microsoft.com/office/word/2016/wordml/cid" xmlns:w16="http://schemas.microsoft.com/office/word/2018/wordml" xmlns:w16du="http://schemas.microsoft.com/office/word/2023/wordml/word16du" xmlns:w16sdtdh="http://schemas.microsoft.com/office/word/2020/wordml/sdtdatahash" xmlns:w16se="http://schemas.microsoft.com/office/word/2015/wordml/symex" xmlns:wpg="http://schemas.microsoft.com/office/word/2010/wordprocessingGroup" xmlns:wpi="http://schemas.microsoft.com/office/word/2010/wordprocessingInk" xmlns:wne="http://schemas.microsoft.com/office/word/2006/wordml" xmlns:wps="http://schemas.microsoft.com/office/word/2010/wordprocessingShape" mc:Ignorable="w14 w15 w16se w16cid w16 w16cex w16sdtdh wp14">
+<w:ftr xmlns:wpc="http://schemas.microsoft.com/office/word/2010/wordprocessingCanvas" xmlns:cx="http://schemas.microsoft.com/office/drawing/2014/chartex" xmlns:cx1="http://schemas.microsoft.com/office/drawing/2015/9/8/chartex" xmlns:cx2="http://schemas.microsoft.com/office/drawing/2015/10/21/chartex" xmlns:cx3="http://schemas.microsoft.com/office/drawing/2016/5/9/chartex" xmlns:cx4="http://schemas.microsoft.com/office/drawing/2016/5/10/chartex" xmlns:cx5="http://schemas.microsoft.com/office/drawing/2016/5/11/chartex" xmlns:cx6="http://schemas.microsoft.com/office/drawing/2016/5/12/chartex" xmlns:cx7="http://schemas.microsoft.com/office/drawing/2016/5/13/chartex" xmlns:cx8="http://schemas.microsoft.com/office/drawing/2016/5/14/chartex" xmlns:mc="http://schemas.openxmlformats.org/markup-compatibility/2006" xmlns:aink="http://schemas.microsoft.com/office/drawing/2016/ink" xmlns:am3d="http://schemas.microsoft.com/office/drawing/2017/model3d" xmlns:o="urn:schemas-microsoft-com:office:office" xmlns:oel="http://schemas.microsoft.com/office/2019/extlst" xmlns:r="http://schemas.openxmlformats.org/officeDocument/2006/relationships" xmlns:m="http://schemas.openxmlformats.org/officeDocument/2006/math" xmlns:v="urn:schemas-microsoft-com:vml" xmlns:wp14="http://schemas.microsoft.com/office/word/2010/wordprocessingDrawing" xmlns:wp="http://schemas.openxmlformats.org/drawingml/2006/wordprocessingDrawing" xmlns:w10="urn:schemas-microsoft-com:office:word" xmlns:w="http://schemas.openxmlformats.org/wordprocessingml/2006/main" xmlns:w14="http://schemas.microsoft.com/office/word/2010/wordml" xmlns:w15="http://schemas.microsoft.com/office/word/2012/wordml" xmlns:w16cex="http://schemas.microsoft.com/office/word/2018/wordml/cex" xmlns:w16cid="http://schemas.microsoft.com/office/word/2016/wordml/cid" xmlns:w16="http://schemas.microsoft.com/office/word/2018/wordml" xmlns:w16sdtdh="http://schemas.microsoft.com/office/word/2020/wordml/sdtdatahash" xmlns:w16se="http://schemas.microsoft.com/office/word/2015/wordml/symex" xmlns:wpg="http://schemas.microsoft.com/office/word/2010/wordprocessingGroup" xmlns:wpi="http://schemas.microsoft.com/office/word/2010/wordprocessingInk" xmlns:wne="http://schemas.microsoft.com/office/word/2006/wordml" xmlns:wps="http://schemas.microsoft.com/office/word/2010/wordprocessingShape" mc:Ignorable="w14 w15 w16se w16cid w16 w16cex w16sdtdh wp14">
   <w:p>
     <w:pPr>
       <w:shd w:val="clear" w:color="auto" w:fill="073763"/>
@@ -3042,7 +3323,7 @@
 </file>
 
 <file path=word/footnotes.xml><?xml version="1.0" encoding="utf-8"?>
-<w:footnotes xmlns:wpc="http://schemas.microsoft.com/office/word/2010/wordprocessingCanvas" xmlns:cx="http://schemas.microsoft.com/office/drawing/2014/chartex" xmlns:cx1="http://schemas.microsoft.com/office/drawing/2015/9/8/chartex" xmlns:cx2="http://schemas.microsoft.com/office/drawing/2015/10/21/chartex" xmlns:cx3="http://schemas.microsoft.com/office/drawing/2016/5/9/chartex" xmlns:cx4="http://schemas.microsoft.com/office/drawing/2016/5/10/chartex" xmlns:cx5="http://schemas.microsoft.com/office/drawing/2016/5/11/chartex" xmlns:cx6="http://schemas.microsoft.com/office/drawing/2016/5/12/chartex" xmlns:cx7="http://schemas.microsoft.com/office/drawing/2016/5/13/chartex" xmlns:cx8="http://schemas.microsoft.com/office/drawing/2016/5/14/chartex" xmlns:mc="http://schemas.openxmlformats.org/markup-compatibility/2006" xmlns:aink="http://schemas.microsoft.com/office/drawing/2016/ink" xmlns:am3d="http://schemas.microsoft.com/office/drawing/2017/model3d" xmlns:o="urn:schemas-microsoft-com:office:office" xmlns:oel="http://schemas.microsoft.com/office/2019/extlst" xmlns:r="http://schemas.openxmlformats.org/officeDocument/2006/relationships" xmlns:m="http://schemas.openxmlformats.org/officeDocument/2006/math" xmlns:v="urn:schemas-microsoft-com:vml" xmlns:wp14="http://schemas.microsoft.com/office/word/2010/wordprocessingDrawing" xmlns:wp="http://schemas.openxmlformats.org/drawingml/2006/wordprocessingDrawing" xmlns:w10="urn:schemas-microsoft-com:office:word" xmlns:w="http://schemas.openxmlformats.org/wordprocessingml/2006/main" xmlns:w14="http://schemas.microsoft.com/office/word/2010/wordml" xmlns:w15="http://schemas.microsoft.com/office/word/2012/wordml" xmlns:w16cex="http://schemas.microsoft.com/office/word/2018/wordml/cex" xmlns:w16cid="http://schemas.microsoft.com/office/word/2016/wordml/cid" xmlns:w16="http://schemas.microsoft.com/office/word/2018/wordml" xmlns:w16du="http://schemas.microsoft.com/office/word/2023/wordml/word16du" xmlns:w16sdtdh="http://schemas.microsoft.com/office/word/2020/wordml/sdtdatahash" xmlns:w16se="http://schemas.microsoft.com/office/word/2015/wordml/symex" xmlns:wpg="http://schemas.microsoft.com/office/word/2010/wordprocessingGroup" xmlns:wpi="http://schemas.microsoft.com/office/word/2010/wordprocessingInk" xmlns:wne="http://schemas.microsoft.com/office/word/2006/wordml" xmlns:wps="http://schemas.microsoft.com/office/word/2010/wordprocessingShape" mc:Ignorable="w14 w15 w16se w16cid w16 w16cex w16sdtdh wp14">
+<w:footnotes xmlns:wpc="http://schemas.microsoft.com/office/word/2010/wordprocessingCanvas" xmlns:cx="http://schemas.microsoft.com/office/drawing/2014/chartex" xmlns:cx1="http://schemas.microsoft.com/office/drawing/2015/9/8/chartex" xmlns:cx2="http://schemas.microsoft.com/office/drawing/2015/10/21/chartex" xmlns:cx3="http://schemas.microsoft.com/office/drawing/2016/5/9/chartex" xmlns:cx4="http://schemas.microsoft.com/office/drawing/2016/5/10/chartex" xmlns:cx5="http://schemas.microsoft.com/office/drawing/2016/5/11/chartex" xmlns:cx6="http://schemas.microsoft.com/office/drawing/2016/5/12/chartex" xmlns:cx7="http://schemas.microsoft.com/office/drawing/2016/5/13/chartex" xmlns:cx8="http://schemas.microsoft.com/office/drawing/2016/5/14/chartex" xmlns:mc="http://schemas.openxmlformats.org/markup-compatibility/2006" xmlns:aink="http://schemas.microsoft.com/office/drawing/2016/ink" xmlns:am3d="http://schemas.microsoft.com/office/drawing/2017/model3d" xmlns:o="urn:schemas-microsoft-com:office:office" xmlns:oel="http://schemas.microsoft.com/office/2019/extlst" xmlns:r="http://schemas.openxmlformats.org/officeDocument/2006/relationships" xmlns:m="http://schemas.openxmlformats.org/officeDocument/2006/math" xmlns:v="urn:schemas-microsoft-com:vml" xmlns:wp14="http://schemas.microsoft.com/office/word/2010/wordprocessingDrawing" xmlns:wp="http://schemas.openxmlformats.org/drawingml/2006/wordprocessingDrawing" xmlns:w10="urn:schemas-microsoft-com:office:word" xmlns:w="http://schemas.openxmlformats.org/wordprocessingml/2006/main" xmlns:w14="http://schemas.microsoft.com/office/word/2010/wordml" xmlns:w15="http://schemas.microsoft.com/office/word/2012/wordml" xmlns:w16cex="http://schemas.microsoft.com/office/word/2018/wordml/cex" xmlns:w16cid="http://schemas.microsoft.com/office/word/2016/wordml/cid" xmlns:w16="http://schemas.microsoft.com/office/word/2018/wordml" xmlns:w16sdtdh="http://schemas.microsoft.com/office/word/2020/wordml/sdtdatahash" xmlns:w16se="http://schemas.microsoft.com/office/word/2015/wordml/symex" xmlns:wpg="http://schemas.microsoft.com/office/word/2010/wordprocessingGroup" xmlns:wpi="http://schemas.microsoft.com/office/word/2010/wordprocessingInk" xmlns:wne="http://schemas.microsoft.com/office/word/2006/wordml" xmlns:wps="http://schemas.microsoft.com/office/word/2010/wordprocessingShape" mc:Ignorable="w14 w15 w16se w16cid w16 w16cex w16sdtdh wp14">
   <w:footnote w:type="separator" w:id="-1">
     <w:p>
       <w:pPr>
@@ -3067,7 +3348,7 @@
 </file>
 
 <file path=word/header1.xml><?xml version="1.0" encoding="utf-8"?>
-<w:hdr xmlns:wpc="http://schemas.microsoft.com/office/word/2010/wordprocessingCanvas" xmlns:cx="http://schemas.microsoft.com/office/drawing/2014/chartex" xmlns:cx1="http://schemas.microsoft.com/office/drawing/2015/9/8/chartex" xmlns:cx2="http://schemas.microsoft.com/office/drawing/2015/10/21/chartex" xmlns:cx3="http://schemas.microsoft.com/office/drawing/2016/5/9/chartex" xmlns:cx4="http://schemas.microsoft.com/office/drawing/2016/5/10/chartex" xmlns:cx5="http://schemas.microsoft.com/office/drawing/2016/5/11/chartex" xmlns:cx6="http://schemas.microsoft.com/office/drawing/2016/5/12/chartex" xmlns:cx7="http://schemas.microsoft.com/office/drawing/2016/5/13/chartex" xmlns:cx8="http://schemas.microsoft.com/office/drawing/2016/5/14/chartex" xmlns:mc="http://schemas.openxmlformats.org/markup-compatibility/2006" xmlns:aink="http://schemas.microsoft.com/office/drawing/2016/ink" xmlns:am3d="http://schemas.microsoft.com/office/drawing/2017/model3d" xmlns:o="urn:schemas-microsoft-com:office:office" xmlns:oel="http://schemas.microsoft.com/office/2019/extlst" xmlns:r="http://schemas.openxmlformats.org/officeDocument/2006/relationships" xmlns:m="http://schemas.openxmlformats.org/officeDocument/2006/math" xmlns:v="urn:schemas-microsoft-com:vml" xmlns:wp14="http://schemas.microsoft.com/office/word/2010/wordprocessingDrawing" xmlns:wp="http://schemas.openxmlformats.org/drawingml/2006/wordprocessingDrawing" xmlns:w10="urn:schemas-microsoft-com:office:word" xmlns:w="http://schemas.openxmlformats.org/wordprocessingml/2006/main" xmlns:w14="http://schemas.microsoft.com/office/word/2010/wordml" xmlns:w15="http://schemas.microsoft.com/office/word/2012/wordml" xmlns:w16cex="http://schemas.microsoft.com/office/word/2018/wordml/cex" xmlns:w16cid="http://schemas.microsoft.com/office/word/2016/wordml/cid" xmlns:w16="http://schemas.microsoft.com/office/word/2018/wordml" xmlns:w16du="http://schemas.microsoft.com/office/word/2023/wordml/word16du" xmlns:w16sdtdh="http://schemas.microsoft.com/office/word/2020/wordml/sdtdatahash" xmlns:w16se="http://schemas.microsoft.com/office/word/2015/wordml/symex" xmlns:wpg="http://schemas.microsoft.com/office/word/2010/wordprocessingGroup" xmlns:wpi="http://schemas.microsoft.com/office/word/2010/wordprocessingInk" xmlns:wne="http://schemas.microsoft.com/office/word/2006/wordml" xmlns:wps="http://schemas.microsoft.com/office/word/2010/wordprocessingShape" mc:Ignorable="w14 w15 w16se w16cid w16 w16cex w16sdtdh wp14">
+<w:hdr xmlns:wpc="http://schemas.microsoft.com/office/word/2010/wordprocessingCanvas" xmlns:cx="http://schemas.microsoft.com/office/drawing/2014/chartex" xmlns:cx1="http://schemas.microsoft.com/office/drawing/2015/9/8/chartex" xmlns:cx2="http://schemas.microsoft.com/office/drawing/2015/10/21/chartex" xmlns:cx3="http://schemas.microsoft.com/office/drawing/2016/5/9/chartex" xmlns:cx4="http://schemas.microsoft.com/office/drawing/2016/5/10/chartex" xmlns:cx5="http://schemas.microsoft.com/office/drawing/2016/5/11/chartex" xmlns:cx6="http://schemas.microsoft.com/office/drawing/2016/5/12/chartex" xmlns:cx7="http://schemas.microsoft.com/office/drawing/2016/5/13/chartex" xmlns:cx8="http://schemas.microsoft.com/office/drawing/2016/5/14/chartex" xmlns:mc="http://schemas.openxmlformats.org/markup-compatibility/2006" xmlns:aink="http://schemas.microsoft.com/office/drawing/2016/ink" xmlns:am3d="http://schemas.microsoft.com/office/drawing/2017/model3d" xmlns:o="urn:schemas-microsoft-com:office:office" xmlns:oel="http://schemas.microsoft.com/office/2019/extlst" xmlns:r="http://schemas.openxmlformats.org/officeDocument/2006/relationships" xmlns:m="http://schemas.openxmlformats.org/officeDocument/2006/math" xmlns:v="urn:schemas-microsoft-com:vml" xmlns:wp14="http://schemas.microsoft.com/office/word/2010/wordprocessingDrawing" xmlns:wp="http://schemas.openxmlformats.org/drawingml/2006/wordprocessingDrawing" xmlns:w10="urn:schemas-microsoft-com:office:word" xmlns:w="http://schemas.openxmlformats.org/wordprocessingml/2006/main" xmlns:w14="http://schemas.microsoft.com/office/word/2010/wordml" xmlns:w15="http://schemas.microsoft.com/office/word/2012/wordml" xmlns:w16cex="http://schemas.microsoft.com/office/word/2018/wordml/cex" xmlns:w16cid="http://schemas.microsoft.com/office/word/2016/wordml/cid" xmlns:w16="http://schemas.microsoft.com/office/word/2018/wordml" xmlns:w16sdtdh="http://schemas.microsoft.com/office/word/2020/wordml/sdtdatahash" xmlns:w16se="http://schemas.microsoft.com/office/word/2015/wordml/symex" xmlns:wpg="http://schemas.microsoft.com/office/word/2010/wordprocessingGroup" xmlns:wpi="http://schemas.microsoft.com/office/word/2010/wordprocessingInk" xmlns:wne="http://schemas.microsoft.com/office/word/2006/wordml" xmlns:wps="http://schemas.microsoft.com/office/word/2010/wordprocessingShape" mc:Ignorable="w14 w15 w16se w16cid w16 w16cex w16sdtdh wp14">
   <w:p>
     <w:pPr>
       <w:pBdr>
@@ -3136,7 +3417,7 @@
 </file>
 
 <file path=word/header2.xml><?xml version="1.0" encoding="utf-8"?>
-<w:hdr xmlns:wpc="http://schemas.microsoft.com/office/word/2010/wordprocessingCanvas" xmlns:cx="http://schemas.microsoft.com/office/drawing/2014/chartex" xmlns:cx1="http://schemas.microsoft.com/office/drawing/2015/9/8/chartex" xmlns:cx2="http://schemas.microsoft.com/office/drawing/2015/10/21/chartex" xmlns:cx3="http://schemas.microsoft.com/office/drawing/2016/5/9/chartex" xmlns:cx4="http://schemas.microsoft.com/office/drawing/2016/5/10/chartex" xmlns:cx5="http://schemas.microsoft.com/office/drawing/2016/5/11/chartex" xmlns:cx6="http://schemas.microsoft.com/office/drawing/2016/5/12/chartex" xmlns:cx7="http://schemas.microsoft.com/office/drawing/2016/5/13/chartex" xmlns:cx8="http://schemas.microsoft.com/office/drawing/2016/5/14/chartex" xmlns:mc="http://schemas.openxmlformats.org/markup-compatibility/2006" xmlns:aink="http://schemas.microsoft.com/office/drawing/2016/ink" xmlns:am3d="http://schemas.microsoft.com/office/drawing/2017/model3d" xmlns:o="urn:schemas-microsoft-com:office:office" xmlns:oel="http://schemas.microsoft.com/office/2019/extlst" xmlns:r="http://schemas.openxmlformats.org/officeDocument/2006/relationships" xmlns:m="http://schemas.openxmlformats.org/officeDocument/2006/math" xmlns:v="urn:schemas-microsoft-com:vml" xmlns:wp14="http://schemas.microsoft.com/office/word/2010/wordprocessingDrawing" xmlns:wp="http://schemas.openxmlformats.org/drawingml/2006/wordprocessingDrawing" xmlns:w10="urn:schemas-microsoft-com:office:word" xmlns:w="http://schemas.openxmlformats.org/wordprocessingml/2006/main" xmlns:w14="http://schemas.microsoft.com/office/word/2010/wordml" xmlns:w15="http://schemas.microsoft.com/office/word/2012/wordml" xmlns:w16cex="http://schemas.microsoft.com/office/word/2018/wordml/cex" xmlns:w16cid="http://schemas.microsoft.com/office/word/2016/wordml/cid" xmlns:w16="http://schemas.microsoft.com/office/word/2018/wordml" xmlns:w16du="http://schemas.microsoft.com/office/word/2023/wordml/word16du" xmlns:w16sdtdh="http://schemas.microsoft.com/office/word/2020/wordml/sdtdatahash" xmlns:w16se="http://schemas.microsoft.com/office/word/2015/wordml/symex" xmlns:wpg="http://schemas.microsoft.com/office/word/2010/wordprocessingGroup" xmlns:wpi="http://schemas.microsoft.com/office/word/2010/wordprocessingInk" xmlns:wne="http://schemas.microsoft.com/office/word/2006/wordml" xmlns:wps="http://schemas.microsoft.com/office/word/2010/wordprocessingShape" mc:Ignorable="w14 w15 w16se w16cid w16 w16cex w16sdtdh wp14">
+<w:hdr xmlns:wpc="http://schemas.microsoft.com/office/word/2010/wordprocessingCanvas" xmlns:cx="http://schemas.microsoft.com/office/drawing/2014/chartex" xmlns:cx1="http://schemas.microsoft.com/office/drawing/2015/9/8/chartex" xmlns:cx2="http://schemas.microsoft.com/office/drawing/2015/10/21/chartex" xmlns:cx3="http://schemas.microsoft.com/office/drawing/2016/5/9/chartex" xmlns:cx4="http://schemas.microsoft.com/office/drawing/2016/5/10/chartex" xmlns:cx5="http://schemas.microsoft.com/office/drawing/2016/5/11/chartex" xmlns:cx6="http://schemas.microsoft.com/office/drawing/2016/5/12/chartex" xmlns:cx7="http://schemas.microsoft.com/office/drawing/2016/5/13/chartex" xmlns:cx8="http://schemas.microsoft.com/office/drawing/2016/5/14/chartex" xmlns:mc="http://schemas.openxmlformats.org/markup-compatibility/2006" xmlns:aink="http://schemas.microsoft.com/office/drawing/2016/ink" xmlns:am3d="http://schemas.microsoft.com/office/drawing/2017/model3d" xmlns:o="urn:schemas-microsoft-com:office:office" xmlns:oel="http://schemas.microsoft.com/office/2019/extlst" xmlns:r="http://schemas.openxmlformats.org/officeDocument/2006/relationships" xmlns:m="http://schemas.openxmlformats.org/officeDocument/2006/math" xmlns:v="urn:schemas-microsoft-com:vml" xmlns:wp14="http://schemas.microsoft.com/office/word/2010/wordprocessingDrawing" xmlns:wp="http://schemas.openxmlformats.org/drawingml/2006/wordprocessingDrawing" xmlns:w10="urn:schemas-microsoft-com:office:word" xmlns:w="http://schemas.openxmlformats.org/wordprocessingml/2006/main" xmlns:w14="http://schemas.microsoft.com/office/word/2010/wordml" xmlns:w15="http://schemas.microsoft.com/office/word/2012/wordml" xmlns:w16cex="http://schemas.microsoft.com/office/word/2018/wordml/cex" xmlns:w16cid="http://schemas.microsoft.com/office/word/2016/wordml/cid" xmlns:w16="http://schemas.microsoft.com/office/word/2018/wordml" xmlns:w16sdtdh="http://schemas.microsoft.com/office/word/2020/wordml/sdtdatahash" xmlns:w16se="http://schemas.microsoft.com/office/word/2015/wordml/symex" xmlns:wpg="http://schemas.microsoft.com/office/word/2010/wordprocessingGroup" xmlns:wpi="http://schemas.microsoft.com/office/word/2010/wordprocessingInk" xmlns:wne="http://schemas.microsoft.com/office/word/2006/wordml" xmlns:wps="http://schemas.microsoft.com/office/word/2010/wordprocessingShape" mc:Ignorable="w14 w15 w16se w16cid w16 w16cex w16sdtdh wp14">
   <w:p>
     <w:pPr>
       <w:shd w:val="clear" w:color="auto" w:fill="073763"/>
@@ -3165,7 +3446,7 @@
 </file>
 
 <file path=word/numbering.xml><?xml version="1.0" encoding="utf-8"?>
-<w:numbering xmlns:wpc="http://schemas.microsoft.com/office/word/2010/wordprocessingCanvas" xmlns:cx="http://schemas.microsoft.com/office/drawing/2014/chartex" xmlns:cx1="http://schemas.microsoft.com/office/drawing/2015/9/8/chartex" xmlns:cx2="http://schemas.microsoft.com/office/drawing/2015/10/21/chartex" xmlns:cx3="http://schemas.microsoft.com/office/drawing/2016/5/9/chartex" xmlns:cx4="http://schemas.microsoft.com/office/drawing/2016/5/10/chartex" xmlns:cx5="http://schemas.microsoft.com/office/drawing/2016/5/11/chartex" xmlns:cx6="http://schemas.microsoft.com/office/drawing/2016/5/12/chartex" xmlns:cx7="http://schemas.microsoft.com/office/drawing/2016/5/13/chartex" xmlns:cx8="http://schemas.microsoft.com/office/drawing/2016/5/14/chartex" xmlns:mc="http://schemas.openxmlformats.org/markup-compatibility/2006" xmlns:aink="http://schemas.microsoft.com/office/drawing/2016/ink" xmlns:am3d="http://schemas.microsoft.com/office/drawing/2017/model3d" xmlns:o="urn:schemas-microsoft-com:office:office" xmlns:oel="http://schemas.microsoft.com/office/2019/extlst" xmlns:r="http://schemas.openxmlformats.org/officeDocument/2006/relationships" xmlns:m="http://schemas.openxmlformats.org/officeDocument/2006/math" xmlns:v="urn:schemas-microsoft-com:vml" xmlns:wp14="http://schemas.microsoft.com/office/word/2010/wordprocessingDrawing" xmlns:wp="http://schemas.openxmlformats.org/drawingml/2006/wordprocessingDrawing" xmlns:w10="urn:schemas-microsoft-com:office:word" xmlns:w="http://schemas.openxmlformats.org/wordprocessingml/2006/main" xmlns:w14="http://schemas.microsoft.com/office/word/2010/wordml" xmlns:w15="http://schemas.microsoft.com/office/word/2012/wordml" xmlns:w16cex="http://schemas.microsoft.com/office/word/2018/wordml/cex" xmlns:w16cid="http://schemas.microsoft.com/office/word/2016/wordml/cid" xmlns:w16="http://schemas.microsoft.com/office/word/2018/wordml" xmlns:w16du="http://schemas.microsoft.com/office/word/2023/wordml/word16du" xmlns:w16sdtdh="http://schemas.microsoft.com/office/word/2020/wordml/sdtdatahash" xmlns:w16se="http://schemas.microsoft.com/office/word/2015/wordml/symex" xmlns:wpg="http://schemas.microsoft.com/office/word/2010/wordprocessingGroup" xmlns:wpi="http://schemas.microsoft.com/office/word/2010/wordprocessingInk" xmlns:wne="http://schemas.microsoft.com/office/word/2006/wordml" xmlns:wps="http://schemas.microsoft.com/office/word/2010/wordprocessingShape" mc:Ignorable="w14 w15 w16se w16cid w16 w16cex w16sdtdh wp14">
+<w:numbering xmlns:wpc="http://schemas.microsoft.com/office/word/2010/wordprocessingCanvas" xmlns:cx="http://schemas.microsoft.com/office/drawing/2014/chartex" xmlns:cx1="http://schemas.microsoft.com/office/drawing/2015/9/8/chartex" xmlns:cx2="http://schemas.microsoft.com/office/drawing/2015/10/21/chartex" xmlns:cx3="http://schemas.microsoft.com/office/drawing/2016/5/9/chartex" xmlns:cx4="http://schemas.microsoft.com/office/drawing/2016/5/10/chartex" xmlns:cx5="http://schemas.microsoft.com/office/drawing/2016/5/11/chartex" xmlns:cx6="http://schemas.microsoft.com/office/drawing/2016/5/12/chartex" xmlns:cx7="http://schemas.microsoft.com/office/drawing/2016/5/13/chartex" xmlns:cx8="http://schemas.microsoft.com/office/drawing/2016/5/14/chartex" xmlns:mc="http://schemas.openxmlformats.org/markup-compatibility/2006" xmlns:aink="http://schemas.microsoft.com/office/drawing/2016/ink" xmlns:am3d="http://schemas.microsoft.com/office/drawing/2017/model3d" xmlns:o="urn:schemas-microsoft-com:office:office" xmlns:oel="http://schemas.microsoft.com/office/2019/extlst" xmlns:r="http://schemas.openxmlformats.org/officeDocument/2006/relationships" xmlns:m="http://schemas.openxmlformats.org/officeDocument/2006/math" xmlns:v="urn:schemas-microsoft-com:vml" xmlns:wp14="http://schemas.microsoft.com/office/word/2010/wordprocessingDrawing" xmlns:wp="http://schemas.openxmlformats.org/drawingml/2006/wordprocessingDrawing" xmlns:w10="urn:schemas-microsoft-com:office:word" xmlns:w="http://schemas.openxmlformats.org/wordprocessingml/2006/main" xmlns:w14="http://schemas.microsoft.com/office/word/2010/wordml" xmlns:w15="http://schemas.microsoft.com/office/word/2012/wordml" xmlns:w16cex="http://schemas.microsoft.com/office/word/2018/wordml/cex" xmlns:w16cid="http://schemas.microsoft.com/office/word/2016/wordml/cid" xmlns:w16="http://schemas.microsoft.com/office/word/2018/wordml" xmlns:w16sdtdh="http://schemas.microsoft.com/office/word/2020/wordml/sdtdatahash" xmlns:w16se="http://schemas.microsoft.com/office/word/2015/wordml/symex" xmlns:wpg="http://schemas.microsoft.com/office/word/2010/wordprocessingGroup" xmlns:wpi="http://schemas.microsoft.com/office/word/2010/wordprocessingInk" xmlns:wne="http://schemas.microsoft.com/office/word/2006/wordml" xmlns:wps="http://schemas.microsoft.com/office/word/2010/wordprocessingShape" mc:Ignorable="w14 w15 w16se w16cid w16 w16cex w16sdtdh wp14">
   <w:abstractNum w:abstractNumId="0" w15:restartNumberingAfterBreak="0">
     <w:nsid w:val="06EE114B"/>
     <w:multiLevelType w:val="multilevel"/>

</xml_diff>